<commit_message>
Modif edb + création auto des passages grâce aux choix
</commit_message>
<xml_diff>
--- a/useful/Specs/EDB/EDB 1 .docx
+++ b/useful/Specs/EDB/EDB 1 .docx
@@ -4,18 +4,17 @@
   <w:body>
     <w:sdt>
       <w:sdtPr>
+        <w:rPr>
+          <w:rFonts w:eastAsiaTheme="minorHAnsi"/>
+          <w:lang w:eastAsia="en-US"/>
+        </w:rPr>
         <w:id w:val="-538277718"/>
         <w:docPartObj>
           <w:docPartGallery w:val="Cover Pages"/>
           <w:docPartUnique/>
         </w:docPartObj>
       </w:sdtPr>
-      <w:sdtEndPr>
-        <w:rPr>
-          <w:rFonts w:eastAsiaTheme="minorHAnsi"/>
-          <w:lang w:eastAsia="en-US"/>
-        </w:rPr>
-      </w:sdtEndPr>
+      <w:sdtEndPr/>
       <w:sdtContent>
         <w:p>
           <w:pPr>
@@ -154,6 +153,7 @@
                                       <w:calendar w:val="gregorian"/>
                                     </w:date>
                                   </w:sdtPr>
+                                  <w:sdtEndPr/>
                                   <w:sdtContent>
                                     <w:p>
                                       <w:pPr>
@@ -3466,6 +3466,7 @@
                                 <w:calendar w:val="gregorian"/>
                               </w:date>
                             </w:sdtPr>
+                            <w:sdtEndPr/>
                             <w:sdtContent>
                               <w:p>
                                 <w:pPr>
@@ -3690,6 +3691,7 @@
                                     <w:dataBinding w:prefixMappings="xmlns:ns0='http://purl.org/dc/elements/1.1/' xmlns:ns1='http://schemas.openxmlformats.org/package/2006/metadata/core-properties' " w:xpath="/ns1:coreProperties[1]/ns0:creator[1]" w:storeItemID="{6C3C8BC8-F283-45AE-878A-BAB7291924A1}"/>
                                     <w:text/>
                                   </w:sdtPr>
+                                  <w:sdtEndPr/>
                                   <w:sdtContent>
                                     <w:r>
                                       <w:rPr>
@@ -3726,6 +3728,7 @@
                                     <w:dataBinding w:prefixMappings="xmlns:ns0='http://schemas.openxmlformats.org/officeDocument/2006/extended-properties' " w:xpath="/ns0:Properties[1]/ns0:Company[1]" w:storeItemID="{6668398D-A668-4E3E-A5EB-62B293D839F1}"/>
                                     <w:text/>
                                   </w:sdtPr>
+                                  <w:sdtEndPr/>
                                   <w:sdtContent>
                                     <w:r>
                                       <w:rPr>
@@ -3790,6 +3793,7 @@
                               <w:dataBinding w:prefixMappings="xmlns:ns0='http://purl.org/dc/elements/1.1/' xmlns:ns1='http://schemas.openxmlformats.org/package/2006/metadata/core-properties' " w:xpath="/ns1:coreProperties[1]/ns0:creator[1]" w:storeItemID="{6C3C8BC8-F283-45AE-878A-BAB7291924A1}"/>
                               <w:text/>
                             </w:sdtPr>
+                            <w:sdtEndPr/>
                             <w:sdtContent>
                               <w:r>
                                 <w:rPr>
@@ -3826,6 +3830,7 @@
                               <w:dataBinding w:prefixMappings="xmlns:ns0='http://schemas.openxmlformats.org/officeDocument/2006/extended-properties' " w:xpath="/ns0:Properties[1]/ns0:Company[1]" w:storeItemID="{6668398D-A668-4E3E-A5EB-62B293D839F1}"/>
                               <w:text/>
                             </w:sdtPr>
+                            <w:sdtEndPr/>
                             <w:sdtContent>
                               <w:r>
                                 <w:rPr>
@@ -3942,6 +3947,7 @@
                                     <w:dataBinding w:prefixMappings="xmlns:ns0='http://purl.org/dc/elements/1.1/' xmlns:ns1='http://schemas.openxmlformats.org/package/2006/metadata/core-properties' " w:xpath="/ns1:coreProperties[1]/ns0:title[1]" w:storeItemID="{6C3C8BC8-F283-45AE-878A-BAB7291924A1}"/>
                                     <w:text/>
                                   </w:sdtPr>
+                                  <w:sdtEndPr/>
                                   <w:sdtContent>
                                     <w:r>
                                       <w:rPr>
@@ -3977,6 +3983,7 @@
                                     <w:dataBinding w:prefixMappings="xmlns:ns0='http://purl.org/dc/elements/1.1/' xmlns:ns1='http://schemas.openxmlformats.org/package/2006/metadata/core-properties' " w:xpath="/ns1:coreProperties[1]/ns0:subject[1]" w:storeItemID="{6C3C8BC8-F283-45AE-878A-BAB7291924A1}"/>
                                     <w:text/>
                                   </w:sdtPr>
+                                  <w:sdtEndPr/>
                                   <w:sdtContent>
                                     <w:r>
                                       <w:rPr>
@@ -4037,6 +4044,7 @@
                               <w:dataBinding w:prefixMappings="xmlns:ns0='http://purl.org/dc/elements/1.1/' xmlns:ns1='http://schemas.openxmlformats.org/package/2006/metadata/core-properties' " w:xpath="/ns1:coreProperties[1]/ns0:title[1]" w:storeItemID="{6C3C8BC8-F283-45AE-878A-BAB7291924A1}"/>
                               <w:text/>
                             </w:sdtPr>
+                            <w:sdtEndPr/>
                             <w:sdtContent>
                               <w:r>
                                 <w:rPr>
@@ -4072,6 +4080,7 @@
                               <w:dataBinding w:prefixMappings="xmlns:ns0='http://purl.org/dc/elements/1.1/' xmlns:ns1='http://schemas.openxmlformats.org/package/2006/metadata/core-properties' " w:xpath="/ns1:coreProperties[1]/ns0:subject[1]" w:storeItemID="{6C3C8BC8-F283-45AE-878A-BAB7291924A1}"/>
                               <w:text/>
                             </w:sdtPr>
+                            <w:sdtEndPr/>
                             <w:sdtContent>
                               <w:r>
                                 <w:rPr>
@@ -4102,6 +4111,13 @@
     </w:sdt>
     <w:sdt>
       <w:sdtPr>
+        <w:rPr>
+          <w:rFonts w:asciiTheme="minorHAnsi" w:eastAsiaTheme="minorHAnsi" w:hAnsiTheme="minorHAnsi" w:cstheme="minorBidi"/>
+          <w:color w:val="auto"/>
+          <w:sz w:val="22"/>
+          <w:szCs w:val="22"/>
+          <w:lang w:eastAsia="en-US"/>
+        </w:rPr>
         <w:id w:val="-1663467835"/>
         <w:docPartObj>
           <w:docPartGallery w:val="Table of Contents"/>
@@ -4110,13 +4126,8 @@
       </w:sdtPr>
       <w:sdtEndPr>
         <w:rPr>
-          <w:rFonts w:asciiTheme="minorHAnsi" w:eastAsiaTheme="minorHAnsi" w:hAnsiTheme="minorHAnsi" w:cstheme="minorBidi"/>
           <w:b/>
           <w:bCs/>
-          <w:color w:val="auto"/>
-          <w:sz w:val="22"/>
-          <w:szCs w:val="22"/>
-          <w:lang w:eastAsia="en-US"/>
         </w:rPr>
       </w:sdtEndPr>
       <w:sdtContent>
@@ -4129,16 +4140,981 @@
           </w:r>
         </w:p>
         <w:p>
-          <w:fldSimple w:instr=" TOC \o &quot;1-3&quot; \h \z \u ">
-            <w:r>
-              <w:rPr>
-                <w:b/>
-                <w:bCs/>
-                <w:noProof/>
-              </w:rPr>
-              <w:t>Aucune entrée de table des matières n'a été trouvée.</w:t>
-            </w:r>
-          </w:fldSimple>
+          <w:pPr>
+            <w:pStyle w:val="TM1"/>
+            <w:tabs>
+              <w:tab w:val="right" w:leader="dot" w:pos="9062"/>
+            </w:tabs>
+            <w:rPr>
+              <w:rFonts w:eastAsiaTheme="minorEastAsia"/>
+              <w:noProof/>
+              <w:lang w:eastAsia="fr-FR"/>
+            </w:rPr>
+          </w:pPr>
+          <w:r>
+            <w:fldChar w:fldCharType="begin"/>
+          </w:r>
+          <w:r>
+            <w:instrText xml:space="preserve"> TOC \o "1-3" \h \z \u </w:instrText>
+          </w:r>
+          <w:r>
+            <w:fldChar w:fldCharType="separate"/>
+          </w:r>
+          <w:hyperlink w:anchor="_Toc509579811" w:history="1">
+            <w:r>
+              <w:rPr>
+                <w:rStyle w:val="Lienhypertexte"/>
+                <w:noProof/>
+              </w:rPr>
+              <w:t>Description du besoin</w:t>
+            </w:r>
+            <w:r>
+              <w:rPr>
+                <w:noProof/>
+                <w:webHidden/>
+              </w:rPr>
+              <w:tab/>
+            </w:r>
+            <w:r>
+              <w:rPr>
+                <w:noProof/>
+                <w:webHidden/>
+              </w:rPr>
+              <w:fldChar w:fldCharType="begin"/>
+            </w:r>
+            <w:r>
+              <w:rPr>
+                <w:noProof/>
+                <w:webHidden/>
+              </w:rPr>
+              <w:instrText xml:space="preserve"> PAGEREF _Toc509579811 \h </w:instrText>
+            </w:r>
+            <w:r>
+              <w:rPr>
+                <w:noProof/>
+                <w:webHidden/>
+              </w:rPr>
+            </w:r>
+            <w:r>
+              <w:rPr>
+                <w:noProof/>
+                <w:webHidden/>
+              </w:rPr>
+              <w:fldChar w:fldCharType="separate"/>
+            </w:r>
+            <w:r>
+              <w:rPr>
+                <w:noProof/>
+                <w:webHidden/>
+              </w:rPr>
+              <w:t>2</w:t>
+            </w:r>
+            <w:r>
+              <w:rPr>
+                <w:noProof/>
+                <w:webHidden/>
+              </w:rPr>
+              <w:fldChar w:fldCharType="end"/>
+            </w:r>
+          </w:hyperlink>
+        </w:p>
+        <w:p>
+          <w:pPr>
+            <w:pStyle w:val="TM2"/>
+            <w:tabs>
+              <w:tab w:val="right" w:leader="dot" w:pos="9062"/>
+            </w:tabs>
+            <w:rPr>
+              <w:rFonts w:eastAsiaTheme="minorEastAsia"/>
+              <w:noProof/>
+              <w:lang w:eastAsia="fr-FR"/>
+            </w:rPr>
+          </w:pPr>
+          <w:hyperlink w:anchor="_Toc509579812" w:history="1">
+            <w:r>
+              <w:rPr>
+                <w:rStyle w:val="Lienhypertexte"/>
+                <w:noProof/>
+              </w:rPr>
+              <w:t>L’édition des histoires</w:t>
+            </w:r>
+            <w:r>
+              <w:rPr>
+                <w:noProof/>
+                <w:webHidden/>
+              </w:rPr>
+              <w:tab/>
+            </w:r>
+            <w:r>
+              <w:rPr>
+                <w:noProof/>
+                <w:webHidden/>
+              </w:rPr>
+              <w:fldChar w:fldCharType="begin"/>
+            </w:r>
+            <w:r>
+              <w:rPr>
+                <w:noProof/>
+                <w:webHidden/>
+              </w:rPr>
+              <w:instrText xml:space="preserve"> PAGEREF _Toc509579812 \h </w:instrText>
+            </w:r>
+            <w:r>
+              <w:rPr>
+                <w:noProof/>
+                <w:webHidden/>
+              </w:rPr>
+            </w:r>
+            <w:r>
+              <w:rPr>
+                <w:noProof/>
+                <w:webHidden/>
+              </w:rPr>
+              <w:fldChar w:fldCharType="separate"/>
+            </w:r>
+            <w:r>
+              <w:rPr>
+                <w:noProof/>
+                <w:webHidden/>
+              </w:rPr>
+              <w:t>3</w:t>
+            </w:r>
+            <w:r>
+              <w:rPr>
+                <w:noProof/>
+                <w:webHidden/>
+              </w:rPr>
+              <w:fldChar w:fldCharType="end"/>
+            </w:r>
+          </w:hyperlink>
+        </w:p>
+        <w:p>
+          <w:pPr>
+            <w:pStyle w:val="TM3"/>
+            <w:tabs>
+              <w:tab w:val="right" w:leader="dot" w:pos="9062"/>
+            </w:tabs>
+            <w:rPr>
+              <w:noProof/>
+            </w:rPr>
+          </w:pPr>
+          <w:hyperlink w:anchor="_Toc509579813" w:history="1">
+            <w:r>
+              <w:rPr>
+                <w:rStyle w:val="Lienhypertexte"/>
+                <w:noProof/>
+              </w:rPr>
+              <w:t>V1 –</w:t>
+            </w:r>
+            <w:r>
+              <w:rPr>
+                <w:noProof/>
+                <w:webHidden/>
+              </w:rPr>
+              <w:tab/>
+            </w:r>
+            <w:r>
+              <w:rPr>
+                <w:noProof/>
+                <w:webHidden/>
+              </w:rPr>
+              <w:fldChar w:fldCharType="begin"/>
+            </w:r>
+            <w:r>
+              <w:rPr>
+                <w:noProof/>
+                <w:webHidden/>
+              </w:rPr>
+              <w:instrText xml:space="preserve"> PAGEREF _Toc509579813 \h </w:instrText>
+            </w:r>
+            <w:r>
+              <w:rPr>
+                <w:noProof/>
+                <w:webHidden/>
+              </w:rPr>
+            </w:r>
+            <w:r>
+              <w:rPr>
+                <w:noProof/>
+                <w:webHidden/>
+              </w:rPr>
+              <w:fldChar w:fldCharType="separate"/>
+            </w:r>
+            <w:r>
+              <w:rPr>
+                <w:noProof/>
+                <w:webHidden/>
+              </w:rPr>
+              <w:t>3</w:t>
+            </w:r>
+            <w:r>
+              <w:rPr>
+                <w:noProof/>
+                <w:webHidden/>
+              </w:rPr>
+              <w:fldChar w:fldCharType="end"/>
+            </w:r>
+          </w:hyperlink>
+        </w:p>
+        <w:p>
+          <w:pPr>
+            <w:pStyle w:val="TM3"/>
+            <w:tabs>
+              <w:tab w:val="right" w:leader="dot" w:pos="9062"/>
+            </w:tabs>
+            <w:rPr>
+              <w:noProof/>
+            </w:rPr>
+          </w:pPr>
+          <w:hyperlink w:anchor="_Toc509579814" w:history="1">
+            <w:r>
+              <w:rPr>
+                <w:rStyle w:val="Lienhypertexte"/>
+                <w:noProof/>
+              </w:rPr>
+              <w:t>V2 –</w:t>
+            </w:r>
+            <w:r>
+              <w:rPr>
+                <w:noProof/>
+                <w:webHidden/>
+              </w:rPr>
+              <w:tab/>
+            </w:r>
+            <w:r>
+              <w:rPr>
+                <w:noProof/>
+                <w:webHidden/>
+              </w:rPr>
+              <w:fldChar w:fldCharType="begin"/>
+            </w:r>
+            <w:r>
+              <w:rPr>
+                <w:noProof/>
+                <w:webHidden/>
+              </w:rPr>
+              <w:instrText xml:space="preserve"> PAGEREF _Toc509579814 \h </w:instrText>
+            </w:r>
+            <w:r>
+              <w:rPr>
+                <w:noProof/>
+                <w:webHidden/>
+              </w:rPr>
+            </w:r>
+            <w:r>
+              <w:rPr>
+                <w:noProof/>
+                <w:webHidden/>
+              </w:rPr>
+              <w:fldChar w:fldCharType="separate"/>
+            </w:r>
+            <w:r>
+              <w:rPr>
+                <w:noProof/>
+                <w:webHidden/>
+              </w:rPr>
+              <w:t>3</w:t>
+            </w:r>
+            <w:r>
+              <w:rPr>
+                <w:noProof/>
+                <w:webHidden/>
+              </w:rPr>
+              <w:fldChar w:fldCharType="end"/>
+            </w:r>
+          </w:hyperlink>
+        </w:p>
+        <w:p>
+          <w:pPr>
+            <w:pStyle w:val="TM3"/>
+            <w:tabs>
+              <w:tab w:val="right" w:leader="dot" w:pos="9062"/>
+            </w:tabs>
+            <w:rPr>
+              <w:noProof/>
+            </w:rPr>
+          </w:pPr>
+          <w:hyperlink w:anchor="_Toc509579815" w:history="1">
+            <w:r>
+              <w:rPr>
+                <w:rStyle w:val="Lienhypertexte"/>
+                <w:noProof/>
+              </w:rPr>
+              <w:t>V3-</w:t>
+            </w:r>
+            <w:r>
+              <w:rPr>
+                <w:noProof/>
+                <w:webHidden/>
+              </w:rPr>
+              <w:tab/>
+            </w:r>
+            <w:r>
+              <w:rPr>
+                <w:noProof/>
+                <w:webHidden/>
+              </w:rPr>
+              <w:fldChar w:fldCharType="begin"/>
+            </w:r>
+            <w:r>
+              <w:rPr>
+                <w:noProof/>
+                <w:webHidden/>
+              </w:rPr>
+              <w:instrText xml:space="preserve"> PAGEREF _Toc509579815 \h </w:instrText>
+            </w:r>
+            <w:r>
+              <w:rPr>
+                <w:noProof/>
+                <w:webHidden/>
+              </w:rPr>
+            </w:r>
+            <w:r>
+              <w:rPr>
+                <w:noProof/>
+                <w:webHidden/>
+              </w:rPr>
+              <w:fldChar w:fldCharType="separate"/>
+            </w:r>
+            <w:r>
+              <w:rPr>
+                <w:noProof/>
+                <w:webHidden/>
+              </w:rPr>
+              <w:t>4</w:t>
+            </w:r>
+            <w:r>
+              <w:rPr>
+                <w:noProof/>
+                <w:webHidden/>
+              </w:rPr>
+              <w:fldChar w:fldCharType="end"/>
+            </w:r>
+          </w:hyperlink>
+        </w:p>
+        <w:p>
+          <w:pPr>
+            <w:pStyle w:val="TM3"/>
+            <w:tabs>
+              <w:tab w:val="right" w:leader="dot" w:pos="9062"/>
+            </w:tabs>
+            <w:rPr>
+              <w:noProof/>
+            </w:rPr>
+          </w:pPr>
+          <w:hyperlink w:anchor="_Toc509579816" w:history="1">
+            <w:r>
+              <w:rPr>
+                <w:rStyle w:val="Lienhypertexte"/>
+                <w:noProof/>
+              </w:rPr>
+              <w:t>V4-</w:t>
+            </w:r>
+            <w:r>
+              <w:rPr>
+                <w:noProof/>
+                <w:webHidden/>
+              </w:rPr>
+              <w:tab/>
+            </w:r>
+            <w:r>
+              <w:rPr>
+                <w:noProof/>
+                <w:webHidden/>
+              </w:rPr>
+              <w:fldChar w:fldCharType="begin"/>
+            </w:r>
+            <w:r>
+              <w:rPr>
+                <w:noProof/>
+                <w:webHidden/>
+              </w:rPr>
+              <w:instrText xml:space="preserve"> PAGEREF _Toc509579816 \h </w:instrText>
+            </w:r>
+            <w:r>
+              <w:rPr>
+                <w:noProof/>
+                <w:webHidden/>
+              </w:rPr>
+            </w:r>
+            <w:r>
+              <w:rPr>
+                <w:noProof/>
+                <w:webHidden/>
+              </w:rPr>
+              <w:fldChar w:fldCharType="separate"/>
+            </w:r>
+            <w:r>
+              <w:rPr>
+                <w:noProof/>
+                <w:webHidden/>
+              </w:rPr>
+              <w:t>4</w:t>
+            </w:r>
+            <w:r>
+              <w:rPr>
+                <w:noProof/>
+                <w:webHidden/>
+              </w:rPr>
+              <w:fldChar w:fldCharType="end"/>
+            </w:r>
+          </w:hyperlink>
+        </w:p>
+        <w:p>
+          <w:pPr>
+            <w:pStyle w:val="TM3"/>
+            <w:tabs>
+              <w:tab w:val="right" w:leader="dot" w:pos="9062"/>
+            </w:tabs>
+            <w:rPr>
+              <w:noProof/>
+            </w:rPr>
+          </w:pPr>
+          <w:hyperlink w:anchor="_Toc509579817" w:history="1">
+            <w:r>
+              <w:rPr>
+                <w:rStyle w:val="Lienhypertexte"/>
+                <w:noProof/>
+              </w:rPr>
+              <w:t>V5-</w:t>
+            </w:r>
+            <w:r>
+              <w:rPr>
+                <w:noProof/>
+                <w:webHidden/>
+              </w:rPr>
+              <w:tab/>
+            </w:r>
+            <w:r>
+              <w:rPr>
+                <w:noProof/>
+                <w:webHidden/>
+              </w:rPr>
+              <w:fldChar w:fldCharType="begin"/>
+            </w:r>
+            <w:r>
+              <w:rPr>
+                <w:noProof/>
+                <w:webHidden/>
+              </w:rPr>
+              <w:instrText xml:space="preserve"> PAGEREF _Toc509579817 \h </w:instrText>
+            </w:r>
+            <w:r>
+              <w:rPr>
+                <w:noProof/>
+                <w:webHidden/>
+              </w:rPr>
+            </w:r>
+            <w:r>
+              <w:rPr>
+                <w:noProof/>
+                <w:webHidden/>
+              </w:rPr>
+              <w:fldChar w:fldCharType="separate"/>
+            </w:r>
+            <w:r>
+              <w:rPr>
+                <w:noProof/>
+                <w:webHidden/>
+              </w:rPr>
+              <w:t>4</w:t>
+            </w:r>
+            <w:r>
+              <w:rPr>
+                <w:noProof/>
+                <w:webHidden/>
+              </w:rPr>
+              <w:fldChar w:fldCharType="end"/>
+            </w:r>
+          </w:hyperlink>
+        </w:p>
+        <w:p>
+          <w:pPr>
+            <w:pStyle w:val="TM2"/>
+            <w:tabs>
+              <w:tab w:val="right" w:leader="dot" w:pos="9062"/>
+            </w:tabs>
+            <w:rPr>
+              <w:rFonts w:eastAsiaTheme="minorEastAsia"/>
+              <w:noProof/>
+              <w:lang w:eastAsia="fr-FR"/>
+            </w:rPr>
+          </w:pPr>
+          <w:hyperlink w:anchor="_Toc509579818" w:history="1">
+            <w:r>
+              <w:rPr>
+                <w:rStyle w:val="Lienhypertexte"/>
+                <w:noProof/>
+              </w:rPr>
+              <w:t>La visualisation des histoires</w:t>
+            </w:r>
+            <w:r>
+              <w:rPr>
+                <w:noProof/>
+                <w:webHidden/>
+              </w:rPr>
+              <w:tab/>
+            </w:r>
+            <w:r>
+              <w:rPr>
+                <w:noProof/>
+                <w:webHidden/>
+              </w:rPr>
+              <w:fldChar w:fldCharType="begin"/>
+            </w:r>
+            <w:r>
+              <w:rPr>
+                <w:noProof/>
+                <w:webHidden/>
+              </w:rPr>
+              <w:instrText xml:space="preserve"> PAGEREF _Toc509579818 \h </w:instrText>
+            </w:r>
+            <w:r>
+              <w:rPr>
+                <w:noProof/>
+                <w:webHidden/>
+              </w:rPr>
+            </w:r>
+            <w:r>
+              <w:rPr>
+                <w:noProof/>
+                <w:webHidden/>
+              </w:rPr>
+              <w:fldChar w:fldCharType="separate"/>
+            </w:r>
+            <w:r>
+              <w:rPr>
+                <w:noProof/>
+                <w:webHidden/>
+              </w:rPr>
+              <w:t>5</w:t>
+            </w:r>
+            <w:r>
+              <w:rPr>
+                <w:noProof/>
+                <w:webHidden/>
+              </w:rPr>
+              <w:fldChar w:fldCharType="end"/>
+            </w:r>
+          </w:hyperlink>
+        </w:p>
+        <w:p>
+          <w:pPr>
+            <w:pStyle w:val="TM3"/>
+            <w:tabs>
+              <w:tab w:val="right" w:leader="dot" w:pos="9062"/>
+            </w:tabs>
+            <w:rPr>
+              <w:noProof/>
+            </w:rPr>
+          </w:pPr>
+          <w:hyperlink w:anchor="_Toc509579819" w:history="1">
+            <w:r>
+              <w:rPr>
+                <w:rStyle w:val="Lienhypertexte"/>
+                <w:noProof/>
+              </w:rPr>
+              <w:t>V1 –</w:t>
+            </w:r>
+            <w:r>
+              <w:rPr>
+                <w:noProof/>
+                <w:webHidden/>
+              </w:rPr>
+              <w:tab/>
+            </w:r>
+            <w:r>
+              <w:rPr>
+                <w:noProof/>
+                <w:webHidden/>
+              </w:rPr>
+              <w:fldChar w:fldCharType="begin"/>
+            </w:r>
+            <w:r>
+              <w:rPr>
+                <w:noProof/>
+                <w:webHidden/>
+              </w:rPr>
+              <w:instrText xml:space="preserve"> PAGEREF _Toc509579819 \h </w:instrText>
+            </w:r>
+            <w:r>
+              <w:rPr>
+                <w:noProof/>
+                <w:webHidden/>
+              </w:rPr>
+            </w:r>
+            <w:r>
+              <w:rPr>
+                <w:noProof/>
+                <w:webHidden/>
+              </w:rPr>
+              <w:fldChar w:fldCharType="separate"/>
+            </w:r>
+            <w:r>
+              <w:rPr>
+                <w:noProof/>
+                <w:webHidden/>
+              </w:rPr>
+              <w:t>5</w:t>
+            </w:r>
+            <w:r>
+              <w:rPr>
+                <w:noProof/>
+                <w:webHidden/>
+              </w:rPr>
+              <w:fldChar w:fldCharType="end"/>
+            </w:r>
+          </w:hyperlink>
+        </w:p>
+        <w:p>
+          <w:pPr>
+            <w:pStyle w:val="TM3"/>
+            <w:tabs>
+              <w:tab w:val="right" w:leader="dot" w:pos="9062"/>
+            </w:tabs>
+            <w:rPr>
+              <w:noProof/>
+            </w:rPr>
+          </w:pPr>
+          <w:hyperlink w:anchor="_Toc509579820" w:history="1">
+            <w:r>
+              <w:rPr>
+                <w:rStyle w:val="Lienhypertexte"/>
+                <w:noProof/>
+              </w:rPr>
+              <w:t>V2 –</w:t>
+            </w:r>
+            <w:r>
+              <w:rPr>
+                <w:noProof/>
+                <w:webHidden/>
+              </w:rPr>
+              <w:tab/>
+            </w:r>
+            <w:r>
+              <w:rPr>
+                <w:noProof/>
+                <w:webHidden/>
+              </w:rPr>
+              <w:fldChar w:fldCharType="begin"/>
+            </w:r>
+            <w:r>
+              <w:rPr>
+                <w:noProof/>
+                <w:webHidden/>
+              </w:rPr>
+              <w:instrText xml:space="preserve"> PAGEREF _Toc509579820 \h </w:instrText>
+            </w:r>
+            <w:r>
+              <w:rPr>
+                <w:noProof/>
+                <w:webHidden/>
+              </w:rPr>
+            </w:r>
+            <w:r>
+              <w:rPr>
+                <w:noProof/>
+                <w:webHidden/>
+              </w:rPr>
+              <w:fldChar w:fldCharType="separate"/>
+            </w:r>
+            <w:r>
+              <w:rPr>
+                <w:noProof/>
+                <w:webHidden/>
+              </w:rPr>
+              <w:t>5</w:t>
+            </w:r>
+            <w:r>
+              <w:rPr>
+                <w:noProof/>
+                <w:webHidden/>
+              </w:rPr>
+              <w:fldChar w:fldCharType="end"/>
+            </w:r>
+          </w:hyperlink>
+        </w:p>
+        <w:p>
+          <w:pPr>
+            <w:pStyle w:val="TM3"/>
+            <w:tabs>
+              <w:tab w:val="right" w:leader="dot" w:pos="9062"/>
+            </w:tabs>
+            <w:rPr>
+              <w:noProof/>
+            </w:rPr>
+          </w:pPr>
+          <w:hyperlink w:anchor="_Toc509579821" w:history="1">
+            <w:r>
+              <w:rPr>
+                <w:rStyle w:val="Lienhypertexte"/>
+                <w:noProof/>
+              </w:rPr>
+              <w:t>V3-</w:t>
+            </w:r>
+            <w:r>
+              <w:rPr>
+                <w:noProof/>
+                <w:webHidden/>
+              </w:rPr>
+              <w:tab/>
+            </w:r>
+            <w:r>
+              <w:rPr>
+                <w:noProof/>
+                <w:webHidden/>
+              </w:rPr>
+              <w:fldChar w:fldCharType="begin"/>
+            </w:r>
+            <w:r>
+              <w:rPr>
+                <w:noProof/>
+                <w:webHidden/>
+              </w:rPr>
+              <w:instrText xml:space="preserve"> PAGEREF _Toc509579821 \h </w:instrText>
+            </w:r>
+            <w:r>
+              <w:rPr>
+                <w:noProof/>
+                <w:webHidden/>
+              </w:rPr>
+            </w:r>
+            <w:r>
+              <w:rPr>
+                <w:noProof/>
+                <w:webHidden/>
+              </w:rPr>
+              <w:fldChar w:fldCharType="separate"/>
+            </w:r>
+            <w:r>
+              <w:rPr>
+                <w:noProof/>
+                <w:webHidden/>
+              </w:rPr>
+              <w:t>5</w:t>
+            </w:r>
+            <w:r>
+              <w:rPr>
+                <w:noProof/>
+                <w:webHidden/>
+              </w:rPr>
+              <w:fldChar w:fldCharType="end"/>
+            </w:r>
+          </w:hyperlink>
+        </w:p>
+        <w:p>
+          <w:pPr>
+            <w:pStyle w:val="TM3"/>
+            <w:tabs>
+              <w:tab w:val="right" w:leader="dot" w:pos="9062"/>
+            </w:tabs>
+            <w:rPr>
+              <w:noProof/>
+            </w:rPr>
+          </w:pPr>
+          <w:hyperlink w:anchor="_Toc509579822" w:history="1">
+            <w:r>
+              <w:rPr>
+                <w:rStyle w:val="Lienhypertexte"/>
+                <w:noProof/>
+              </w:rPr>
+              <w:t>V4-</w:t>
+            </w:r>
+            <w:r>
+              <w:rPr>
+                <w:noProof/>
+                <w:webHidden/>
+              </w:rPr>
+              <w:tab/>
+            </w:r>
+            <w:r>
+              <w:rPr>
+                <w:noProof/>
+                <w:webHidden/>
+              </w:rPr>
+              <w:fldChar w:fldCharType="begin"/>
+            </w:r>
+            <w:r>
+              <w:rPr>
+                <w:noProof/>
+                <w:webHidden/>
+              </w:rPr>
+              <w:instrText xml:space="preserve"> PAGEREF _Toc509579822 \h </w:instrText>
+            </w:r>
+            <w:r>
+              <w:rPr>
+                <w:noProof/>
+                <w:webHidden/>
+              </w:rPr>
+            </w:r>
+            <w:r>
+              <w:rPr>
+                <w:noProof/>
+                <w:webHidden/>
+              </w:rPr>
+              <w:fldChar w:fldCharType="separate"/>
+            </w:r>
+            <w:r>
+              <w:rPr>
+                <w:noProof/>
+                <w:webHidden/>
+              </w:rPr>
+              <w:t>5</w:t>
+            </w:r>
+            <w:r>
+              <w:rPr>
+                <w:noProof/>
+                <w:webHidden/>
+              </w:rPr>
+              <w:fldChar w:fldCharType="end"/>
+            </w:r>
+          </w:hyperlink>
+        </w:p>
+        <w:p>
+          <w:pPr>
+            <w:pStyle w:val="TM3"/>
+            <w:tabs>
+              <w:tab w:val="right" w:leader="dot" w:pos="9062"/>
+            </w:tabs>
+            <w:rPr>
+              <w:noProof/>
+            </w:rPr>
+          </w:pPr>
+          <w:hyperlink w:anchor="_Toc509579823" w:history="1">
+            <w:r>
+              <w:rPr>
+                <w:rStyle w:val="Lienhypertexte"/>
+                <w:noProof/>
+              </w:rPr>
+              <w:t>V5-</w:t>
+            </w:r>
+            <w:r>
+              <w:rPr>
+                <w:noProof/>
+                <w:webHidden/>
+              </w:rPr>
+              <w:tab/>
+            </w:r>
+            <w:r>
+              <w:rPr>
+                <w:noProof/>
+                <w:webHidden/>
+              </w:rPr>
+              <w:fldChar w:fldCharType="begin"/>
+            </w:r>
+            <w:r>
+              <w:rPr>
+                <w:noProof/>
+                <w:webHidden/>
+              </w:rPr>
+              <w:instrText xml:space="preserve"> PAGEREF _Toc509579823 \h </w:instrText>
+            </w:r>
+            <w:r>
+              <w:rPr>
+                <w:noProof/>
+                <w:webHidden/>
+              </w:rPr>
+            </w:r>
+            <w:r>
+              <w:rPr>
+                <w:noProof/>
+                <w:webHidden/>
+              </w:rPr>
+              <w:fldChar w:fldCharType="separate"/>
+            </w:r>
+            <w:r>
+              <w:rPr>
+                <w:noProof/>
+                <w:webHidden/>
+              </w:rPr>
+              <w:t>5</w:t>
+            </w:r>
+            <w:r>
+              <w:rPr>
+                <w:noProof/>
+                <w:webHidden/>
+              </w:rPr>
+              <w:fldChar w:fldCharType="end"/>
+            </w:r>
+          </w:hyperlink>
+        </w:p>
+        <w:p>
+          <w:pPr>
+            <w:pStyle w:val="TM3"/>
+            <w:tabs>
+              <w:tab w:val="right" w:leader="dot" w:pos="9062"/>
+            </w:tabs>
+            <w:rPr>
+              <w:noProof/>
+            </w:rPr>
+          </w:pPr>
+          <w:hyperlink w:anchor="_Toc509579824" w:history="1">
+            <w:r>
+              <w:rPr>
+                <w:rStyle w:val="Lienhypertexte"/>
+                <w:noProof/>
+              </w:rPr>
+              <w:t>V6-</w:t>
+            </w:r>
+            <w:r>
+              <w:rPr>
+                <w:noProof/>
+                <w:webHidden/>
+              </w:rPr>
+              <w:tab/>
+            </w:r>
+            <w:r>
+              <w:rPr>
+                <w:noProof/>
+                <w:webHidden/>
+              </w:rPr>
+              <w:fldChar w:fldCharType="begin"/>
+            </w:r>
+            <w:r>
+              <w:rPr>
+                <w:noProof/>
+                <w:webHidden/>
+              </w:rPr>
+              <w:instrText xml:space="preserve"> PAGEREF _Toc509579824 \h </w:instrText>
+            </w:r>
+            <w:r>
+              <w:rPr>
+                <w:noProof/>
+                <w:webHidden/>
+              </w:rPr>
+            </w:r>
+            <w:r>
+              <w:rPr>
+                <w:noProof/>
+                <w:webHidden/>
+              </w:rPr>
+              <w:fldChar w:fldCharType="separate"/>
+            </w:r>
+            <w:r>
+              <w:rPr>
+                <w:noProof/>
+                <w:webHidden/>
+              </w:rPr>
+              <w:t>5</w:t>
+            </w:r>
+            <w:r>
+              <w:rPr>
+                <w:noProof/>
+                <w:webHidden/>
+              </w:rPr>
+              <w:fldChar w:fldCharType="end"/>
+            </w:r>
+          </w:hyperlink>
+        </w:p>
+        <w:p>
+          <w:r>
+            <w:rPr>
+              <w:b/>
+              <w:bCs/>
+              <w:noProof/>
+            </w:rPr>
+            <w:fldChar w:fldCharType="end"/>
+          </w:r>
         </w:p>
       </w:sdtContent>
     </w:sdt>
@@ -4151,17 +5127,997 @@
       <w:pPr>
         <w:pStyle w:val="Titre1"/>
       </w:pPr>
+      <w:bookmarkStart w:id="0" w:name="_Toc509579811"/>
       <w:r>
         <w:lastRenderedPageBreak/>
-        <w:t xml:space="preserve">Description du besoin </w:t>
+        <w:t>Description du besoin</w:t>
+      </w:r>
+      <w:bookmarkEnd w:id="0"/>
+      <w:r>
+        <w:t xml:space="preserve"> </w:t>
       </w:r>
     </w:p>
     <w:p/>
     <w:p>
-      <w:bookmarkStart w:id="0" w:name="_GoBack"/>
-      <w:bookmarkEnd w:id="0"/>
+      <w:r>
+        <w:t xml:space="preserve">L’objectif du projet est de permettre de créer des histoires </w:t>
+      </w:r>
+      <w:r>
+        <w:t>interactives</w:t>
+      </w:r>
+      <w:r>
+        <w:t>, ou non, qui soit éditables et accessibles sur navigateur et appareils mobiles.</w:t>
+      </w:r>
+    </w:p>
+    <w:p>
+      <w:r>
+        <w:t xml:space="preserve">Il est </w:t>
+      </w:r>
+      <w:r>
+        <w:t>envisagé</w:t>
+      </w:r>
+      <w:r>
+        <w:t xml:space="preserve"> de créer trois applications distinctes : </w:t>
+      </w:r>
+    </w:p>
+    <w:p>
+      <w:pPr>
+        <w:pStyle w:val="Paragraphedeliste"/>
+        <w:numPr>
+          <w:ilvl w:val="0"/>
+          <w:numId w:val="5"/>
+        </w:numPr>
+      </w:pPr>
+      <w:r>
+        <w:t>Application d’édition</w:t>
+      </w:r>
+      <w:r>
+        <w:t xml:space="preserve"> (</w:t>
+      </w:r>
+      <w:proofErr w:type="spellStart"/>
+      <w:r>
+        <w:t>Angular</w:t>
+      </w:r>
+      <w:proofErr w:type="spellEnd"/>
+      <w:r>
+        <w:t xml:space="preserve"> </w:t>
+      </w:r>
+      <w:r>
+        <w:t>2)</w:t>
+      </w:r>
+      <w:r>
+        <w:t xml:space="preserve"> </w:t>
+      </w:r>
+    </w:p>
+    <w:p>
+      <w:pPr>
+        <w:pStyle w:val="Paragraphedeliste"/>
+        <w:numPr>
+          <w:ilvl w:val="0"/>
+          <w:numId w:val="5"/>
+        </w:numPr>
+      </w:pPr>
+      <w:r>
+        <w:t xml:space="preserve">Application de lecture </w:t>
+      </w:r>
+      <w:r>
+        <w:t xml:space="preserve"> </w:t>
+      </w:r>
+      <w:r>
+        <w:t>(IONIC</w:t>
+      </w:r>
+      <w:r>
+        <w:t>)</w:t>
+      </w:r>
+    </w:p>
+    <w:p>
+      <w:pPr>
+        <w:pStyle w:val="Paragraphedeliste"/>
+        <w:numPr>
+          <w:ilvl w:val="0"/>
+          <w:numId w:val="5"/>
+        </w:numPr>
+        <w:rPr>
+          <w:lang w:val="en-US"/>
+        </w:rPr>
+      </w:pPr>
+      <w:r>
+        <w:rPr>
+          <w:lang w:val="en-US"/>
+        </w:rPr>
+        <w:t xml:space="preserve">Application API + BDD </w:t>
+      </w:r>
+      <w:r>
+        <w:rPr>
+          <w:lang w:val="en-US"/>
+        </w:rPr>
+        <w:t>(</w:t>
+      </w:r>
+      <w:proofErr w:type="spellStart"/>
+      <w:r>
+        <w:rPr>
+          <w:lang w:val="en-US"/>
+        </w:rPr>
+        <w:t>NodeJs</w:t>
+      </w:r>
+      <w:proofErr w:type="spellEnd"/>
+      <w:r>
+        <w:rPr>
+          <w:lang w:val="en-US"/>
+        </w:rPr>
+        <w:t xml:space="preserve"> + </w:t>
+      </w:r>
+      <w:proofErr w:type="spellStart"/>
+      <w:r>
+        <w:rPr>
+          <w:lang w:val="en-US"/>
+        </w:rPr>
+        <w:t>mongoDb</w:t>
+      </w:r>
+      <w:proofErr w:type="spellEnd"/>
+      <w:r>
+        <w:rPr>
+          <w:lang w:val="en-US"/>
+        </w:rPr>
+        <w:t xml:space="preserve"> </w:t>
+      </w:r>
+      <w:r>
+        <w:rPr>
+          <w:lang w:val="en-US"/>
+        </w:rPr>
+        <w:sym w:font="Wingdings" w:char="F0E8"/>
+      </w:r>
+      <w:r>
+        <w:rPr>
+          <w:lang w:val="en-US"/>
+        </w:rPr>
+        <w:t>deployed?)</w:t>
+      </w:r>
+    </w:p>
+    <w:p>
+      <w:pPr>
+        <w:rPr>
+          <w:rFonts w:asciiTheme="majorHAnsi" w:eastAsiaTheme="majorEastAsia" w:hAnsiTheme="majorHAnsi" w:cstheme="majorBidi"/>
+          <w:color w:val="2E74B5" w:themeColor="accent1" w:themeShade="BF"/>
+          <w:sz w:val="26"/>
+          <w:szCs w:val="26"/>
+          <w:lang w:val="en-US"/>
+        </w:rPr>
+      </w:pPr>
+      <w:r>
+        <w:rPr>
+          <w:lang w:val="en-US"/>
+        </w:rPr>
+        <w:br w:type="page"/>
+      </w:r>
+    </w:p>
+    <w:p>
+      <w:pPr>
+        <w:pStyle w:val="Titre2"/>
+      </w:pPr>
+      <w:bookmarkStart w:id="1" w:name="_Toc509579812"/>
+      <w:r>
+        <w:lastRenderedPageBreak/>
+        <w:t>L’édition des histoires</w:t>
+      </w:r>
+      <w:bookmarkEnd w:id="1"/>
     </w:p>
     <w:p/>
+    <w:p>
+      <w:pPr>
+        <w:pStyle w:val="Titre3"/>
+      </w:pPr>
+      <w:bookmarkStart w:id="2" w:name="_Toc509579813"/>
+      <w:r>
+        <w:t>V1 –</w:t>
+      </w:r>
+      <w:bookmarkEnd w:id="2"/>
+      <w:r>
+        <w:t xml:space="preserve"> </w:t>
+      </w:r>
+    </w:p>
+    <w:p/>
+    <w:p>
+      <w:r>
+        <w:t>L’auteur d’une histoire pourra :</w:t>
+      </w:r>
+    </w:p>
+    <w:p>
+      <w:pPr>
+        <w:pStyle w:val="Paragraphedeliste"/>
+        <w:numPr>
+          <w:ilvl w:val="0"/>
+          <w:numId w:val="1"/>
+        </w:numPr>
+      </w:pPr>
+      <w:r>
+        <w:t>La créer et lui</w:t>
+      </w:r>
+      <w:r>
+        <w:t xml:space="preserve"> donner un titre</w:t>
+      </w:r>
+    </w:p>
+    <w:p>
+      <w:pPr>
+        <w:pStyle w:val="Paragraphedeliste"/>
+        <w:numPr>
+          <w:ilvl w:val="1"/>
+          <w:numId w:val="1"/>
+        </w:numPr>
+      </w:pPr>
+      <w:r>
+        <w:t>A sa création, un premier passage « racine</w:t>
+      </w:r>
+      <w:r>
+        <w:t> »</w:t>
+      </w:r>
+      <w:r>
+        <w:t xml:space="preserve"> est cré</w:t>
+      </w:r>
+      <w:r>
+        <w:t>é</w:t>
+      </w:r>
+      <w:r>
+        <w:t>, c’est de lui que part l’histoire.</w:t>
+      </w:r>
+    </w:p>
+    <w:p>
+      <w:pPr>
+        <w:pStyle w:val="Paragraphedeliste"/>
+        <w:numPr>
+          <w:ilvl w:val="0"/>
+          <w:numId w:val="1"/>
+        </w:numPr>
+      </w:pPr>
+      <w:r>
+        <w:t>Lui ajouter des passages</w:t>
+      </w:r>
+    </w:p>
+    <w:p>
+      <w:pPr>
+        <w:pStyle w:val="Paragraphedeliste"/>
+        <w:numPr>
+          <w:ilvl w:val="1"/>
+          <w:numId w:val="1"/>
+        </w:numPr>
+      </w:pPr>
+      <w:r>
+        <w:t xml:space="preserve">Dans chaque passage, l’auteur saisie le texte qu’il souhaite et 0 ou plusieurs choix qui mèneront à d’autres passages. </w:t>
+      </w:r>
+    </w:p>
+    <w:p>
+      <w:pPr>
+        <w:pStyle w:val="Paragraphedeliste"/>
+        <w:numPr>
+          <w:ilvl w:val="1"/>
+          <w:numId w:val="1"/>
+        </w:numPr>
+      </w:pPr>
+      <w:r>
+        <w:t>Si les passages auxquels sont liés les choix n’</w:t>
+      </w:r>
+      <w:r>
+        <w:t>existent</w:t>
+      </w:r>
+      <w:r>
+        <w:t xml:space="preserve"> pas, ils sont automatiquement crée</w:t>
+      </w:r>
+      <w:r>
+        <w:t>s</w:t>
+      </w:r>
+      <w:r>
+        <w:t>.</w:t>
+      </w:r>
+    </w:p>
+    <w:p>
+      <w:pPr>
+        <w:pStyle w:val="Paragraphedeliste"/>
+        <w:numPr>
+          <w:ilvl w:val="1"/>
+          <w:numId w:val="1"/>
+        </w:numPr>
+      </w:pPr>
+      <w:r>
+        <w:t>Chaque passage est unique par son titre.</w:t>
+      </w:r>
+    </w:p>
+    <w:p>
+      <w:pPr>
+        <w:pStyle w:val="Paragraphedeliste"/>
+        <w:numPr>
+          <w:ilvl w:val="1"/>
+          <w:numId w:val="1"/>
+        </w:numPr>
+      </w:pPr>
+      <w:r>
+        <w:t xml:space="preserve">Au moment de la saisie du titre du passage </w:t>
+      </w:r>
+      <w:r>
+        <w:t>lié à un</w:t>
+      </w:r>
+      <w:r>
+        <w:t xml:space="preserve"> choix, </w:t>
+      </w:r>
+      <w:r>
+        <w:t xml:space="preserve">on </w:t>
+      </w:r>
+      <w:r>
+        <w:t>auto complète</w:t>
+      </w:r>
+      <w:r>
+        <w:t xml:space="preserve"> la zone de texte si le passage existe déjà, et si c’est le cas le passage n’est pas recrée.</w:t>
+      </w:r>
+    </w:p>
+    <w:p>
+      <w:pPr>
+        <w:pStyle w:val="Paragraphedeliste"/>
+        <w:numPr>
+          <w:ilvl w:val="2"/>
+          <w:numId w:val="1"/>
+        </w:numPr>
+      </w:pPr>
+      <w:r>
+        <w:t>Un passage peut être lié à plusieurs autres</w:t>
+      </w:r>
+    </w:p>
+    <w:p>
+      <w:pPr>
+        <w:pStyle w:val="Paragraphedeliste"/>
+        <w:numPr>
+          <w:ilvl w:val="1"/>
+          <w:numId w:val="1"/>
+        </w:numPr>
+      </w:pPr>
+      <w:r>
+        <w:t>Chaque passage peut être modifié et supprimé.</w:t>
+      </w:r>
+    </w:p>
+    <w:p>
+      <w:pPr>
+        <w:pStyle w:val="Paragraphedeliste"/>
+        <w:numPr>
+          <w:ilvl w:val="0"/>
+          <w:numId w:val="1"/>
+        </w:numPr>
+      </w:pPr>
+      <w:r>
+        <w:t>L’auteur visualise l’ensemble des passages de son histoire, sous forme d’une arborescence avec un classement par niveau (du passage « racine » aux derniers.</w:t>
+      </w:r>
+    </w:p>
+    <w:p>
+      <w:pPr>
+        <w:pStyle w:val="Paragraphedeliste"/>
+        <w:numPr>
+          <w:ilvl w:val="0"/>
+          <w:numId w:val="4"/>
+        </w:numPr>
+      </w:pPr>
+      <w:r>
+        <w:t>L’idéal serait de visualiser clairement chaque branche de passages, besoin à définir (couleurs, flèches ?).</w:t>
+      </w:r>
+    </w:p>
+    <w:p>
+      <w:pPr>
+        <w:pStyle w:val="Paragraphedeliste"/>
+        <w:numPr>
+          <w:ilvl w:val="0"/>
+          <w:numId w:val="4"/>
+        </w:numPr>
+      </w:pPr>
+      <w:r>
+        <w:t>Chaque passage est visualisable sous forme de petit papier bloc note, avec son titre et un bref résumé de son texte.</w:t>
+      </w:r>
+    </w:p>
+    <w:p>
+      <w:pPr>
+        <w:pStyle w:val="Paragraphedeliste"/>
+        <w:numPr>
+          <w:ilvl w:val="0"/>
+          <w:numId w:val="1"/>
+        </w:numPr>
+      </w:pPr>
+      <w:r>
+        <w:t>L’auteur peut tester directement son histoire et avoir un rendu proche de ce qui sera affiché aux lecteurs.</w:t>
+      </w:r>
+    </w:p>
+    <w:p>
+      <w:pPr>
+        <w:pStyle w:val="Paragraphedeliste"/>
+        <w:numPr>
+          <w:ilvl w:val="0"/>
+          <w:numId w:val="1"/>
+        </w:numPr>
+      </w:pPr>
+      <w:r>
+        <w:t xml:space="preserve">L’auteur peu choisir de publier ou non son histoire. </w:t>
+      </w:r>
+      <w:r>
+        <w:t>S’il</w:t>
+      </w:r>
+      <w:r>
+        <w:t xml:space="preserve"> la publie elle sera visible par tous les lecteurs.</w:t>
+      </w:r>
+    </w:p>
+    <w:p>
+      <w:r>
+        <w:t xml:space="preserve"> </w:t>
+      </w:r>
+    </w:p>
+    <w:p/>
+    <w:p>
+      <w:pPr>
+        <w:pStyle w:val="Titre3"/>
+      </w:pPr>
+      <w:bookmarkStart w:id="3" w:name="_Toc509579814"/>
+      <w:r>
+        <w:t>V2 –</w:t>
+      </w:r>
+      <w:bookmarkEnd w:id="3"/>
+      <w:r>
+        <w:t xml:space="preserve"> </w:t>
+      </w:r>
+    </w:p>
+    <w:p>
+      <w:pPr>
+        <w:pStyle w:val="Paragraphedeliste"/>
+        <w:numPr>
+          <w:ilvl w:val="0"/>
+          <w:numId w:val="1"/>
+        </w:numPr>
+      </w:pPr>
+      <w:r>
+        <w:t xml:space="preserve">Le texte de l’auteur </w:t>
+      </w:r>
+      <w:r>
+        <w:t xml:space="preserve">est bien mis en forme selon ca convenance. (Couleur, sauts à la ligne) </w:t>
+      </w:r>
+    </w:p>
+    <w:p>
+      <w:pPr>
+        <w:pStyle w:val="Paragraphedeliste"/>
+        <w:numPr>
+          <w:ilvl w:val="0"/>
+          <w:numId w:val="1"/>
+        </w:numPr>
+      </w:pPr>
+      <w:r>
+        <w:t>L’auteur peu insérer des petites images dans son histoire</w:t>
+      </w:r>
+    </w:p>
+    <w:p>
+      <w:pPr>
+        <w:pStyle w:val="Paragraphedeliste"/>
+        <w:numPr>
+          <w:ilvl w:val="0"/>
+          <w:numId w:val="1"/>
+        </w:numPr>
+      </w:pPr>
+      <w:r>
+        <w:t>L’auteur peu mettre une illustration à son histoire</w:t>
+      </w:r>
+    </w:p>
+    <w:p>
+      <w:pPr>
+        <w:pStyle w:val="Paragraphedeliste"/>
+        <w:numPr>
+          <w:ilvl w:val="0"/>
+          <w:numId w:val="1"/>
+        </w:numPr>
+      </w:pPr>
+      <w:r>
+        <w:t>L’auteur peu ajouter un Age minimum pour les lecteurs de son histoire</w:t>
+      </w:r>
+    </w:p>
+    <w:p>
+      <w:pPr>
+        <w:pStyle w:val="Paragraphedeliste"/>
+        <w:numPr>
+          <w:ilvl w:val="0"/>
+          <w:numId w:val="1"/>
+        </w:numPr>
+      </w:pPr>
+      <w:r>
+        <w:t xml:space="preserve">Belle visualisation </w:t>
+      </w:r>
+      <w:r>
+        <w:t xml:space="preserve">de l’arborescence </w:t>
+      </w:r>
+      <w:r>
+        <w:t>des passages, ergonomique et lisible</w:t>
+      </w:r>
+    </w:p>
+    <w:p/>
+    <w:p/>
+    <w:p/>
+    <w:p/>
+    <w:p>
+      <w:pPr>
+        <w:pStyle w:val="Titre3"/>
+      </w:pPr>
+      <w:bookmarkStart w:id="4" w:name="_Toc509579815"/>
+      <w:r>
+        <w:lastRenderedPageBreak/>
+        <w:t>V3-</w:t>
+      </w:r>
+      <w:bookmarkEnd w:id="4"/>
+      <w:r>
+        <w:t xml:space="preserve"> </w:t>
+      </w:r>
+    </w:p>
+    <w:p>
+      <w:pPr>
+        <w:pStyle w:val="Paragraphedeliste"/>
+        <w:numPr>
+          <w:ilvl w:val="0"/>
+          <w:numId w:val="1"/>
+        </w:numPr>
+      </w:pPr>
+      <w:r>
+        <w:t>L’auteur peu décliner son histoire en plusieurs versions, et publier celle qu’il souhaite</w:t>
+      </w:r>
+    </w:p>
+    <w:p>
+      <w:pPr>
+        <w:pStyle w:val="Paragraphedeliste"/>
+        <w:numPr>
+          <w:ilvl w:val="0"/>
+          <w:numId w:val="1"/>
+        </w:numPr>
+      </w:pPr>
+      <w:r>
+        <w:t xml:space="preserve">L’auteur peu percevoir des dons </w:t>
+      </w:r>
+      <w:r>
+        <w:t>(</w:t>
+      </w:r>
+      <w:proofErr w:type="spellStart"/>
+      <w:r>
+        <w:t>Storym</w:t>
+      </w:r>
+      <w:proofErr w:type="spellEnd"/>
+      <w:r>
+        <w:t xml:space="preserve"> prendra un part sur ces dons, genre 5%)</w:t>
+      </w:r>
+    </w:p>
+    <w:p>
+      <w:pPr>
+        <w:pStyle w:val="Paragraphedeliste"/>
+        <w:numPr>
+          <w:ilvl w:val="0"/>
+          <w:numId w:val="4"/>
+        </w:numPr>
+      </w:pPr>
+      <w:r>
+        <w:t xml:space="preserve">Intérêt =&gt; produire des histoires de </w:t>
+      </w:r>
+      <w:r>
+        <w:t>meilleure qualité</w:t>
+      </w:r>
+      <w:r>
+        <w:t xml:space="preserve">, et ainsi attirer plus de lecteurs. </w:t>
+      </w:r>
+      <w:r>
+        <w:t xml:space="preserve">La marge permettrait à </w:t>
+      </w:r>
+      <w:proofErr w:type="spellStart"/>
+      <w:r>
+        <w:t>Storym</w:t>
+      </w:r>
+      <w:proofErr w:type="spellEnd"/>
+      <w:r>
+        <w:t xml:space="preserve"> de gagner de l’argent autrement que par les publicités.</w:t>
+      </w:r>
+    </w:p>
+    <w:p>
+      <w:pPr>
+        <w:pStyle w:val="Titre3"/>
+      </w:pPr>
+      <w:bookmarkStart w:id="5" w:name="_Toc509579816"/>
+      <w:r>
+        <w:t>V4-</w:t>
+      </w:r>
+      <w:bookmarkEnd w:id="5"/>
+      <w:r>
+        <w:t xml:space="preserve"> </w:t>
+      </w:r>
+    </w:p>
+    <w:p>
+      <w:pPr>
+        <w:pStyle w:val="Paragraphedeliste"/>
+        <w:numPr>
+          <w:ilvl w:val="0"/>
+          <w:numId w:val="1"/>
+        </w:numPr>
+      </w:pPr>
+      <w:r>
+        <w:t>L’auteur peu rédiger son histoire en plusieurs langues.</w:t>
+      </w:r>
+    </w:p>
+    <w:p>
+      <w:pPr>
+        <w:pStyle w:val="Paragraphedeliste"/>
+        <w:numPr>
+          <w:ilvl w:val="0"/>
+          <w:numId w:val="1"/>
+        </w:numPr>
+      </w:pPr>
+      <w:r>
+        <w:t xml:space="preserve">L’auteur peut définir des variables numérique qui sont incrémentés selon les choix </w:t>
+      </w:r>
+      <w:proofErr w:type="gramStart"/>
+      <w:r>
+        <w:t>( par</w:t>
+      </w:r>
+      <w:proofErr w:type="gramEnd"/>
+      <w:r>
+        <w:t xml:space="preserve"> exemple santé, bonne humeur, force etc. ..)</w:t>
+      </w:r>
+    </w:p>
+    <w:p/>
+    <w:p>
+      <w:pPr>
+        <w:pStyle w:val="Titre3"/>
+      </w:pPr>
+      <w:bookmarkStart w:id="6" w:name="_Toc509579817"/>
+      <w:r>
+        <w:t>V5-</w:t>
+      </w:r>
+      <w:bookmarkEnd w:id="6"/>
+      <w:r>
+        <w:t xml:space="preserve"> </w:t>
+      </w:r>
+    </w:p>
+    <w:p>
+      <w:pPr>
+        <w:pStyle w:val="Paragraphedeliste"/>
+        <w:numPr>
+          <w:ilvl w:val="0"/>
+          <w:numId w:val="1"/>
+        </w:numPr>
+      </w:pPr>
+      <w:r>
+        <w:t>L’auteur peut définir des évènements (vidéos, animations)  qui sont lancées selon les choix.</w:t>
+      </w:r>
+    </w:p>
+    <w:p>
+      <w:pPr>
+        <w:pStyle w:val="Paragraphedeliste"/>
+        <w:ind w:left="1068"/>
+      </w:pPr>
+    </w:p>
+    <w:p>
+      <w:pPr>
+        <w:rPr>
+          <w:rFonts w:asciiTheme="majorHAnsi" w:eastAsiaTheme="majorEastAsia" w:hAnsiTheme="majorHAnsi" w:cstheme="majorBidi"/>
+          <w:color w:val="2E74B5" w:themeColor="accent1" w:themeShade="BF"/>
+          <w:sz w:val="26"/>
+          <w:szCs w:val="26"/>
+        </w:rPr>
+      </w:pPr>
+      <w:r>
+        <w:br w:type="page"/>
+      </w:r>
+    </w:p>
+    <w:p>
+      <w:pPr>
+        <w:pStyle w:val="Titre2"/>
+      </w:pPr>
+      <w:bookmarkStart w:id="7" w:name="_Toc509579818"/>
+      <w:r>
+        <w:lastRenderedPageBreak/>
+        <w:t>La visualisation des histoires</w:t>
+      </w:r>
+      <w:bookmarkEnd w:id="7"/>
+    </w:p>
+    <w:p/>
+    <w:p>
+      <w:pPr>
+        <w:pStyle w:val="Titre3"/>
+      </w:pPr>
+      <w:bookmarkStart w:id="8" w:name="_Toc509579819"/>
+      <w:r>
+        <w:t xml:space="preserve">V1 </w:t>
+      </w:r>
+      <w:r>
+        <w:t>–</w:t>
+      </w:r>
+      <w:bookmarkEnd w:id="8"/>
+      <w:r>
+        <w:t xml:space="preserve"> </w:t>
+      </w:r>
+    </w:p>
+    <w:p>
+      <w:pPr>
+        <w:pStyle w:val="Paragraphedeliste"/>
+        <w:numPr>
+          <w:ilvl w:val="0"/>
+          <w:numId w:val="1"/>
+        </w:numPr>
+      </w:pPr>
+      <w:r>
+        <w:t>Le lecteur peut choisir une histoire et la lire</w:t>
+      </w:r>
+      <w:r>
+        <w:t xml:space="preserve"> sur n’importe quel support (portable, web)</w:t>
+      </w:r>
+      <w:r>
+        <w:t>.</w:t>
+      </w:r>
+    </w:p>
+    <w:p>
+      <w:pPr>
+        <w:pStyle w:val="Paragraphedeliste"/>
+        <w:numPr>
+          <w:ilvl w:val="0"/>
+          <w:numId w:val="4"/>
+        </w:numPr>
+      </w:pPr>
+      <w:r>
+        <w:t>Chaque historie est composée de passages. A la fin de chaque passage il y a un ou plusieurs choix.</w:t>
+      </w:r>
+    </w:p>
+    <w:p>
+      <w:pPr>
+        <w:pStyle w:val="Paragraphedeliste"/>
+        <w:numPr>
+          <w:ilvl w:val="1"/>
+          <w:numId w:val="4"/>
+        </w:numPr>
+      </w:pPr>
+      <w:r>
+        <w:t xml:space="preserve">Lors </w:t>
+      </w:r>
+      <w:proofErr w:type="gramStart"/>
+      <w:r>
+        <w:t>d</w:t>
+      </w:r>
+      <w:r>
+        <w:t>’un</w:t>
+      </w:r>
+      <w:proofErr w:type="gramEnd"/>
+      <w:r>
+        <w:t xml:space="preserve"> </w:t>
+      </w:r>
+      <w:r>
+        <w:t xml:space="preserve">clique sur un choix, le passage qui lui est lié s’ajoute en dessous du passage précédent. Les passages se mettent donc les uns </w:t>
+      </w:r>
+      <w:r>
+        <w:t>au-dessous</w:t>
+      </w:r>
+      <w:r>
+        <w:t xml:space="preserve"> des autres ce qui permet de relire les passages précédents. Les choix </w:t>
+      </w:r>
+      <w:r>
+        <w:t>accessibles</w:t>
+      </w:r>
+      <w:r>
+        <w:t xml:space="preserve"> correspondent toujours au dernier passage affiché.</w:t>
+      </w:r>
+    </w:p>
+    <w:p>
+      <w:pPr>
+        <w:pStyle w:val="Paragraphedeliste"/>
+        <w:ind w:left="2868"/>
+      </w:pPr>
+    </w:p>
+    <w:p>
+      <w:pPr>
+        <w:pStyle w:val="Paragraphedeliste"/>
+        <w:numPr>
+          <w:ilvl w:val="0"/>
+          <w:numId w:val="1"/>
+        </w:numPr>
+      </w:pPr>
+      <w:r>
+        <w:t>Le lecteur à accès à toutes les histoires rédigées.</w:t>
+      </w:r>
+    </w:p>
+    <w:p/>
+    <w:p>
+      <w:pPr>
+        <w:pStyle w:val="Titre3"/>
+      </w:pPr>
+      <w:bookmarkStart w:id="9" w:name="_Toc509579820"/>
+      <w:r>
+        <w:t>V2 –</w:t>
+      </w:r>
+      <w:bookmarkEnd w:id="9"/>
+      <w:r>
+        <w:t xml:space="preserve"> </w:t>
+      </w:r>
+    </w:p>
+    <w:p>
+      <w:pPr>
+        <w:pStyle w:val="Paragraphedeliste"/>
+        <w:numPr>
+          <w:ilvl w:val="0"/>
+          <w:numId w:val="1"/>
+        </w:numPr>
+      </w:pPr>
+      <w:r>
+        <w:t>Le lecteur peux choisir l’histoire qu’il va lire en parcourant une liste de catégorie.</w:t>
+      </w:r>
+    </w:p>
+    <w:p>
+      <w:pPr>
+        <w:pStyle w:val="Paragraphedeliste"/>
+        <w:numPr>
+          <w:ilvl w:val="0"/>
+          <w:numId w:val="1"/>
+        </w:numPr>
+      </w:pPr>
+      <w:r>
+        <w:t>Le lecteur peut marquer sa page et reprendre son histoire à l’endroit où il l’avait laissé, avec le dernier passage affiché et les derniers choix correspondants.</w:t>
+      </w:r>
+      <w:bookmarkStart w:id="10" w:name="_GoBack"/>
+      <w:bookmarkEnd w:id="10"/>
+    </w:p>
+    <w:p>
+      <w:pPr>
+        <w:pStyle w:val="Titre3"/>
+      </w:pPr>
+      <w:bookmarkStart w:id="11" w:name="_Toc509579821"/>
+      <w:r>
+        <w:t>V3-</w:t>
+      </w:r>
+      <w:bookmarkEnd w:id="11"/>
+      <w:r>
+        <w:t xml:space="preserve"> </w:t>
+      </w:r>
+    </w:p>
+    <w:p>
+      <w:pPr>
+        <w:pStyle w:val="Paragraphedeliste"/>
+        <w:numPr>
+          <w:ilvl w:val="0"/>
+          <w:numId w:val="1"/>
+        </w:numPr>
+      </w:pPr>
+      <w:r>
+        <w:t xml:space="preserve">Le lecteur peut noter les histoires qu’il lit, s’il dépasse les 30 % du nombre de passages de cette histoire. </w:t>
+      </w:r>
+    </w:p>
+    <w:p>
+      <w:pPr>
+        <w:pStyle w:val="Paragraphedeliste"/>
+        <w:numPr>
+          <w:ilvl w:val="0"/>
+          <w:numId w:val="1"/>
+        </w:numPr>
+      </w:pPr>
+      <w:r>
+        <w:t>Le lecteur peut visualiser la note des histoires au moment de la sélection.</w:t>
+      </w:r>
+    </w:p>
+    <w:p>
+      <w:pPr>
+        <w:pStyle w:val="Paragraphedeliste"/>
+        <w:numPr>
+          <w:ilvl w:val="0"/>
+          <w:numId w:val="1"/>
+        </w:numPr>
+      </w:pPr>
+      <w:r>
+        <w:t>Le lecteur peut passer en mode nuit (texte blanc sur fond noire) pour faciliter la lecture</w:t>
+      </w:r>
+    </w:p>
+    <w:p>
+      <w:pPr>
+        <w:pStyle w:val="Titre3"/>
+      </w:pPr>
+      <w:bookmarkStart w:id="12" w:name="_Toc509579822"/>
+      <w:r>
+        <w:t>V4-</w:t>
+      </w:r>
+      <w:bookmarkEnd w:id="12"/>
+    </w:p>
+    <w:p>
+      <w:pPr>
+        <w:pStyle w:val="Paragraphedeliste"/>
+        <w:numPr>
+          <w:ilvl w:val="0"/>
+          <w:numId w:val="1"/>
+        </w:numPr>
+      </w:pPr>
+      <w:r>
+        <w:t>Le lecteur peut choisir la langue des histoires qu’il souhaite lire</w:t>
+      </w:r>
+    </w:p>
+    <w:p>
+      <w:pPr>
+        <w:pStyle w:val="Paragraphedeliste"/>
+        <w:numPr>
+          <w:ilvl w:val="0"/>
+          <w:numId w:val="1"/>
+        </w:numPr>
+      </w:pPr>
+      <w:r>
+        <w:t>Le lecteur ne peut accéder qu’aux histoires correspondant à son âge.</w:t>
+      </w:r>
+    </w:p>
+    <w:p>
+      <w:pPr>
+        <w:pStyle w:val="Paragraphedeliste"/>
+        <w:numPr>
+          <w:ilvl w:val="0"/>
+          <w:numId w:val="1"/>
+        </w:numPr>
+      </w:pPr>
+      <w:r>
+        <w:t>Le lecteur peut signaler une histoire. Au bout d’un certain nombre de signalement</w:t>
+      </w:r>
+    </w:p>
+    <w:p>
+      <w:pPr>
+        <w:pStyle w:val="Paragraphedeliste"/>
+        <w:ind w:left="1068"/>
+      </w:pPr>
+      <w:r>
+        <w:t>L’histoire est désactivée temporairement en attendant d’être vérifiée et réactivé si nécessaire.</w:t>
+      </w:r>
+    </w:p>
+    <w:p>
+      <w:pPr>
+        <w:pStyle w:val="Titre3"/>
+      </w:pPr>
+      <w:bookmarkStart w:id="13" w:name="_Toc509579823"/>
+      <w:r>
+        <w:t>V5-</w:t>
+      </w:r>
+      <w:bookmarkEnd w:id="13"/>
+    </w:p>
+    <w:p>
+      <w:pPr>
+        <w:pStyle w:val="Paragraphedeliste"/>
+        <w:numPr>
+          <w:ilvl w:val="0"/>
+          <w:numId w:val="1"/>
+        </w:numPr>
+      </w:pPr>
+      <w:r>
+        <w:t xml:space="preserve">Le lecteur peut partager une histoire sur les réseaux sociaux </w:t>
+      </w:r>
+    </w:p>
+    <w:p>
+      <w:pPr>
+        <w:pStyle w:val="Paragraphedeliste"/>
+        <w:numPr>
+          <w:ilvl w:val="0"/>
+          <w:numId w:val="1"/>
+        </w:numPr>
+      </w:pPr>
+      <w:r>
+        <w:t>Le lecteur peut revenir sur son dernier choix</w:t>
+      </w:r>
+    </w:p>
+    <w:p>
+      <w:pPr>
+        <w:pStyle w:val="Titre3"/>
+      </w:pPr>
+      <w:bookmarkStart w:id="14" w:name="_Toc509579824"/>
+      <w:r>
+        <w:t>V6</w:t>
+      </w:r>
+      <w:r>
+        <w:t>-</w:t>
+      </w:r>
+      <w:bookmarkEnd w:id="14"/>
+      <w:r>
+        <w:t xml:space="preserve"> </w:t>
+      </w:r>
+    </w:p>
+    <w:p>
+      <w:pPr>
+        <w:pStyle w:val="Paragraphedeliste"/>
+        <w:numPr>
+          <w:ilvl w:val="0"/>
+          <w:numId w:val="1"/>
+        </w:numPr>
+      </w:pPr>
+      <w:r>
+        <w:t>Le lecteur peut faire des dons à l’auteur d’une histoire</w:t>
+      </w:r>
+    </w:p>
     <w:p/>
     <w:sectPr>
       <w:pgSz w:w="11906" w:h="16838"/>
@@ -4173,6 +6129,586 @@
     </w:sectPr>
   </w:body>
 </w:document>
+</file>
+
+<file path=word/numbering.xml><?xml version="1.0" encoding="utf-8"?>
+<w:numbering xmlns:wpc="http://schemas.microsoft.com/office/word/2010/wordprocessingCanvas" xmlns:mc="http://schemas.openxmlformats.org/markup-compatibility/2006" xmlns:o="urn:schemas-microsoft-com:office:office" xmlns:r="http://schemas.openxmlformats.org/officeDocument/2006/relationships" xmlns:m="http://schemas.openxmlformats.org/officeDocument/2006/math" xmlns:v="urn:schemas-microsoft-com:vml" xmlns:wp14="http://schemas.microsoft.com/office/word/2010/wordprocessingDrawing" xmlns:wp="http://schemas.openxmlformats.org/drawingml/2006/wordprocessingDrawing" xmlns:w10="urn:schemas-microsoft-com:office:word" xmlns:w="http://schemas.openxmlformats.org/wordprocessingml/2006/main" xmlns:w14="http://schemas.microsoft.com/office/word/2010/wordml" xmlns:w15="http://schemas.microsoft.com/office/word/2012/wordml" xmlns:wpg="http://schemas.microsoft.com/office/word/2010/wordprocessingGroup" xmlns:wpi="http://schemas.microsoft.com/office/word/2010/wordprocessingInk" xmlns:wne="http://schemas.microsoft.com/office/word/2006/wordml" xmlns:wps="http://schemas.microsoft.com/office/word/2010/wordprocessingShape" mc:Ignorable="w14 w15 wp14">
+  <w:abstractNum w:abstractNumId="0" w15:restartNumberingAfterBreak="0">
+    <w:nsid w:val="004A3C7B"/>
+    <w:multiLevelType w:val="hybridMultilevel"/>
+    <w:tmpl w:val="9F3C26D8"/>
+    <w:lvl w:ilvl="0" w:tplc="B7AA990A">
+      <w:numFmt w:val="bullet"/>
+      <w:lvlText w:val=""/>
+      <w:lvlJc w:val="left"/>
+      <w:pPr>
+        <w:ind w:left="1776" w:hanging="360"/>
+      </w:pPr>
+      <w:rPr>
+        <w:rFonts w:ascii="Symbol" w:eastAsiaTheme="minorHAnsi" w:hAnsi="Symbol" w:cstheme="minorBidi" w:hint="default"/>
+      </w:rPr>
+    </w:lvl>
+    <w:lvl w:ilvl="1" w:tplc="040C0003" w:tentative="1">
+      <w:start w:val="1"/>
+      <w:numFmt w:val="bullet"/>
+      <w:lvlText w:val="o"/>
+      <w:lvlJc w:val="left"/>
+      <w:pPr>
+        <w:ind w:left="2496" w:hanging="360"/>
+      </w:pPr>
+      <w:rPr>
+        <w:rFonts w:ascii="Courier New" w:hAnsi="Courier New" w:cs="Courier New" w:hint="default"/>
+      </w:rPr>
+    </w:lvl>
+    <w:lvl w:ilvl="2" w:tplc="040C0005" w:tentative="1">
+      <w:start w:val="1"/>
+      <w:numFmt w:val="bullet"/>
+      <w:lvlText w:val=""/>
+      <w:lvlJc w:val="left"/>
+      <w:pPr>
+        <w:ind w:left="3216" w:hanging="360"/>
+      </w:pPr>
+      <w:rPr>
+        <w:rFonts w:ascii="Wingdings" w:hAnsi="Wingdings" w:hint="default"/>
+      </w:rPr>
+    </w:lvl>
+    <w:lvl w:ilvl="3" w:tplc="040C0001" w:tentative="1">
+      <w:start w:val="1"/>
+      <w:numFmt w:val="bullet"/>
+      <w:lvlText w:val=""/>
+      <w:lvlJc w:val="left"/>
+      <w:pPr>
+        <w:ind w:left="3936" w:hanging="360"/>
+      </w:pPr>
+      <w:rPr>
+        <w:rFonts w:ascii="Symbol" w:hAnsi="Symbol" w:hint="default"/>
+      </w:rPr>
+    </w:lvl>
+    <w:lvl w:ilvl="4" w:tplc="040C0003" w:tentative="1">
+      <w:start w:val="1"/>
+      <w:numFmt w:val="bullet"/>
+      <w:lvlText w:val="o"/>
+      <w:lvlJc w:val="left"/>
+      <w:pPr>
+        <w:ind w:left="4656" w:hanging="360"/>
+      </w:pPr>
+      <w:rPr>
+        <w:rFonts w:ascii="Courier New" w:hAnsi="Courier New" w:cs="Courier New" w:hint="default"/>
+      </w:rPr>
+    </w:lvl>
+    <w:lvl w:ilvl="5" w:tplc="040C0005" w:tentative="1">
+      <w:start w:val="1"/>
+      <w:numFmt w:val="bullet"/>
+      <w:lvlText w:val=""/>
+      <w:lvlJc w:val="left"/>
+      <w:pPr>
+        <w:ind w:left="5376" w:hanging="360"/>
+      </w:pPr>
+      <w:rPr>
+        <w:rFonts w:ascii="Wingdings" w:hAnsi="Wingdings" w:hint="default"/>
+      </w:rPr>
+    </w:lvl>
+    <w:lvl w:ilvl="6" w:tplc="040C0001" w:tentative="1">
+      <w:start w:val="1"/>
+      <w:numFmt w:val="bullet"/>
+      <w:lvlText w:val=""/>
+      <w:lvlJc w:val="left"/>
+      <w:pPr>
+        <w:ind w:left="6096" w:hanging="360"/>
+      </w:pPr>
+      <w:rPr>
+        <w:rFonts w:ascii="Symbol" w:hAnsi="Symbol" w:hint="default"/>
+      </w:rPr>
+    </w:lvl>
+    <w:lvl w:ilvl="7" w:tplc="040C0003" w:tentative="1">
+      <w:start w:val="1"/>
+      <w:numFmt w:val="bullet"/>
+      <w:lvlText w:val="o"/>
+      <w:lvlJc w:val="left"/>
+      <w:pPr>
+        <w:ind w:left="6816" w:hanging="360"/>
+      </w:pPr>
+      <w:rPr>
+        <w:rFonts w:ascii="Courier New" w:hAnsi="Courier New" w:cs="Courier New" w:hint="default"/>
+      </w:rPr>
+    </w:lvl>
+    <w:lvl w:ilvl="8" w:tplc="040C0005" w:tentative="1">
+      <w:start w:val="1"/>
+      <w:numFmt w:val="bullet"/>
+      <w:lvlText w:val=""/>
+      <w:lvlJc w:val="left"/>
+      <w:pPr>
+        <w:ind w:left="7536" w:hanging="360"/>
+      </w:pPr>
+      <w:rPr>
+        <w:rFonts w:ascii="Wingdings" w:hAnsi="Wingdings" w:hint="default"/>
+      </w:rPr>
+    </w:lvl>
+  </w:abstractNum>
+  <w:abstractNum w:abstractNumId="1" w15:restartNumberingAfterBreak="0">
+    <w:nsid w:val="414F3445"/>
+    <w:multiLevelType w:val="hybridMultilevel"/>
+    <w:tmpl w:val="96E8B842"/>
+    <w:lvl w:ilvl="0" w:tplc="5C48A86A">
+      <w:numFmt w:val="bullet"/>
+      <w:lvlText w:val="-"/>
+      <w:lvlJc w:val="left"/>
+      <w:pPr>
+        <w:ind w:left="720" w:hanging="360"/>
+      </w:pPr>
+      <w:rPr>
+        <w:rFonts w:ascii="Calibri" w:eastAsiaTheme="minorHAnsi" w:hAnsi="Calibri" w:cstheme="minorBidi" w:hint="default"/>
+      </w:rPr>
+    </w:lvl>
+    <w:lvl w:ilvl="1" w:tplc="040C0003" w:tentative="1">
+      <w:start w:val="1"/>
+      <w:numFmt w:val="bullet"/>
+      <w:lvlText w:val="o"/>
+      <w:lvlJc w:val="left"/>
+      <w:pPr>
+        <w:ind w:left="1440" w:hanging="360"/>
+      </w:pPr>
+      <w:rPr>
+        <w:rFonts w:ascii="Courier New" w:hAnsi="Courier New" w:cs="Courier New" w:hint="default"/>
+      </w:rPr>
+    </w:lvl>
+    <w:lvl w:ilvl="2" w:tplc="040C0005" w:tentative="1">
+      <w:start w:val="1"/>
+      <w:numFmt w:val="bullet"/>
+      <w:lvlText w:val=""/>
+      <w:lvlJc w:val="left"/>
+      <w:pPr>
+        <w:ind w:left="2160" w:hanging="360"/>
+      </w:pPr>
+      <w:rPr>
+        <w:rFonts w:ascii="Wingdings" w:hAnsi="Wingdings" w:hint="default"/>
+      </w:rPr>
+    </w:lvl>
+    <w:lvl w:ilvl="3" w:tplc="040C0001" w:tentative="1">
+      <w:start w:val="1"/>
+      <w:numFmt w:val="bullet"/>
+      <w:lvlText w:val=""/>
+      <w:lvlJc w:val="left"/>
+      <w:pPr>
+        <w:ind w:left="2880" w:hanging="360"/>
+      </w:pPr>
+      <w:rPr>
+        <w:rFonts w:ascii="Symbol" w:hAnsi="Symbol" w:hint="default"/>
+      </w:rPr>
+    </w:lvl>
+    <w:lvl w:ilvl="4" w:tplc="040C0003" w:tentative="1">
+      <w:start w:val="1"/>
+      <w:numFmt w:val="bullet"/>
+      <w:lvlText w:val="o"/>
+      <w:lvlJc w:val="left"/>
+      <w:pPr>
+        <w:ind w:left="3600" w:hanging="360"/>
+      </w:pPr>
+      <w:rPr>
+        <w:rFonts w:ascii="Courier New" w:hAnsi="Courier New" w:cs="Courier New" w:hint="default"/>
+      </w:rPr>
+    </w:lvl>
+    <w:lvl w:ilvl="5" w:tplc="040C0005" w:tentative="1">
+      <w:start w:val="1"/>
+      <w:numFmt w:val="bullet"/>
+      <w:lvlText w:val=""/>
+      <w:lvlJc w:val="left"/>
+      <w:pPr>
+        <w:ind w:left="4320" w:hanging="360"/>
+      </w:pPr>
+      <w:rPr>
+        <w:rFonts w:ascii="Wingdings" w:hAnsi="Wingdings" w:hint="default"/>
+      </w:rPr>
+    </w:lvl>
+    <w:lvl w:ilvl="6" w:tplc="040C0001" w:tentative="1">
+      <w:start w:val="1"/>
+      <w:numFmt w:val="bullet"/>
+      <w:lvlText w:val=""/>
+      <w:lvlJc w:val="left"/>
+      <w:pPr>
+        <w:ind w:left="5040" w:hanging="360"/>
+      </w:pPr>
+      <w:rPr>
+        <w:rFonts w:ascii="Symbol" w:hAnsi="Symbol" w:hint="default"/>
+      </w:rPr>
+    </w:lvl>
+    <w:lvl w:ilvl="7" w:tplc="040C0003" w:tentative="1">
+      <w:start w:val="1"/>
+      <w:numFmt w:val="bullet"/>
+      <w:lvlText w:val="o"/>
+      <w:lvlJc w:val="left"/>
+      <w:pPr>
+        <w:ind w:left="5760" w:hanging="360"/>
+      </w:pPr>
+      <w:rPr>
+        <w:rFonts w:ascii="Courier New" w:hAnsi="Courier New" w:cs="Courier New" w:hint="default"/>
+      </w:rPr>
+    </w:lvl>
+    <w:lvl w:ilvl="8" w:tplc="040C0005" w:tentative="1">
+      <w:start w:val="1"/>
+      <w:numFmt w:val="bullet"/>
+      <w:lvlText w:val=""/>
+      <w:lvlJc w:val="left"/>
+      <w:pPr>
+        <w:ind w:left="6480" w:hanging="360"/>
+      </w:pPr>
+      <w:rPr>
+        <w:rFonts w:ascii="Wingdings" w:hAnsi="Wingdings" w:hint="default"/>
+      </w:rPr>
+    </w:lvl>
+  </w:abstractNum>
+  <w:abstractNum w:abstractNumId="2" w15:restartNumberingAfterBreak="0">
+    <w:nsid w:val="42D77004"/>
+    <w:multiLevelType w:val="hybridMultilevel"/>
+    <w:tmpl w:val="F9D26F04"/>
+    <w:lvl w:ilvl="0" w:tplc="E76CC944">
+      <w:numFmt w:val="bullet"/>
+      <w:lvlText w:val="-"/>
+      <w:lvlJc w:val="left"/>
+      <w:pPr>
+        <w:ind w:left="1068" w:hanging="360"/>
+      </w:pPr>
+      <w:rPr>
+        <w:rFonts w:ascii="Calibri" w:eastAsiaTheme="minorHAnsi" w:hAnsi="Calibri" w:cstheme="minorBidi" w:hint="default"/>
+      </w:rPr>
+    </w:lvl>
+    <w:lvl w:ilvl="1" w:tplc="040C0003">
+      <w:start w:val="1"/>
+      <w:numFmt w:val="bullet"/>
+      <w:lvlText w:val="o"/>
+      <w:lvlJc w:val="left"/>
+      <w:pPr>
+        <w:ind w:left="1788" w:hanging="360"/>
+      </w:pPr>
+      <w:rPr>
+        <w:rFonts w:ascii="Courier New" w:hAnsi="Courier New" w:cs="Courier New" w:hint="default"/>
+      </w:rPr>
+    </w:lvl>
+    <w:lvl w:ilvl="2" w:tplc="040C0005">
+      <w:start w:val="1"/>
+      <w:numFmt w:val="bullet"/>
+      <w:lvlText w:val=""/>
+      <w:lvlJc w:val="left"/>
+      <w:pPr>
+        <w:ind w:left="2508" w:hanging="360"/>
+      </w:pPr>
+      <w:rPr>
+        <w:rFonts w:ascii="Wingdings" w:hAnsi="Wingdings" w:hint="default"/>
+      </w:rPr>
+    </w:lvl>
+    <w:lvl w:ilvl="3" w:tplc="040C0001" w:tentative="1">
+      <w:start w:val="1"/>
+      <w:numFmt w:val="bullet"/>
+      <w:lvlText w:val=""/>
+      <w:lvlJc w:val="left"/>
+      <w:pPr>
+        <w:ind w:left="3228" w:hanging="360"/>
+      </w:pPr>
+      <w:rPr>
+        <w:rFonts w:ascii="Symbol" w:hAnsi="Symbol" w:hint="default"/>
+      </w:rPr>
+    </w:lvl>
+    <w:lvl w:ilvl="4" w:tplc="040C0003" w:tentative="1">
+      <w:start w:val="1"/>
+      <w:numFmt w:val="bullet"/>
+      <w:lvlText w:val="o"/>
+      <w:lvlJc w:val="left"/>
+      <w:pPr>
+        <w:ind w:left="3948" w:hanging="360"/>
+      </w:pPr>
+      <w:rPr>
+        <w:rFonts w:ascii="Courier New" w:hAnsi="Courier New" w:cs="Courier New" w:hint="default"/>
+      </w:rPr>
+    </w:lvl>
+    <w:lvl w:ilvl="5" w:tplc="040C0005" w:tentative="1">
+      <w:start w:val="1"/>
+      <w:numFmt w:val="bullet"/>
+      <w:lvlText w:val=""/>
+      <w:lvlJc w:val="left"/>
+      <w:pPr>
+        <w:ind w:left="4668" w:hanging="360"/>
+      </w:pPr>
+      <w:rPr>
+        <w:rFonts w:ascii="Wingdings" w:hAnsi="Wingdings" w:hint="default"/>
+      </w:rPr>
+    </w:lvl>
+    <w:lvl w:ilvl="6" w:tplc="040C0001" w:tentative="1">
+      <w:start w:val="1"/>
+      <w:numFmt w:val="bullet"/>
+      <w:lvlText w:val=""/>
+      <w:lvlJc w:val="left"/>
+      <w:pPr>
+        <w:ind w:left="5388" w:hanging="360"/>
+      </w:pPr>
+      <w:rPr>
+        <w:rFonts w:ascii="Symbol" w:hAnsi="Symbol" w:hint="default"/>
+      </w:rPr>
+    </w:lvl>
+    <w:lvl w:ilvl="7" w:tplc="040C0003" w:tentative="1">
+      <w:start w:val="1"/>
+      <w:numFmt w:val="bullet"/>
+      <w:lvlText w:val="o"/>
+      <w:lvlJc w:val="left"/>
+      <w:pPr>
+        <w:ind w:left="6108" w:hanging="360"/>
+      </w:pPr>
+      <w:rPr>
+        <w:rFonts w:ascii="Courier New" w:hAnsi="Courier New" w:cs="Courier New" w:hint="default"/>
+      </w:rPr>
+    </w:lvl>
+    <w:lvl w:ilvl="8" w:tplc="040C0005" w:tentative="1">
+      <w:start w:val="1"/>
+      <w:numFmt w:val="bullet"/>
+      <w:lvlText w:val=""/>
+      <w:lvlJc w:val="left"/>
+      <w:pPr>
+        <w:ind w:left="6828" w:hanging="360"/>
+      </w:pPr>
+      <w:rPr>
+        <w:rFonts w:ascii="Wingdings" w:hAnsi="Wingdings" w:hint="default"/>
+      </w:rPr>
+    </w:lvl>
+  </w:abstractNum>
+  <w:abstractNum w:abstractNumId="3" w15:restartNumberingAfterBreak="0">
+    <w:nsid w:val="57342AD4"/>
+    <w:multiLevelType w:val="hybridMultilevel"/>
+    <w:tmpl w:val="B67EA300"/>
+    <w:lvl w:ilvl="0" w:tplc="165ACEA2">
+      <w:numFmt w:val="bullet"/>
+      <w:lvlText w:val=""/>
+      <w:lvlJc w:val="left"/>
+      <w:pPr>
+        <w:ind w:left="2148" w:hanging="360"/>
+      </w:pPr>
+      <w:rPr>
+        <w:rFonts w:ascii="Symbol" w:eastAsiaTheme="minorHAnsi" w:hAnsi="Symbol" w:cstheme="minorBidi" w:hint="default"/>
+      </w:rPr>
+    </w:lvl>
+    <w:lvl w:ilvl="1" w:tplc="040C0003">
+      <w:start w:val="1"/>
+      <w:numFmt w:val="bullet"/>
+      <w:lvlText w:val="o"/>
+      <w:lvlJc w:val="left"/>
+      <w:pPr>
+        <w:ind w:left="2868" w:hanging="360"/>
+      </w:pPr>
+      <w:rPr>
+        <w:rFonts w:ascii="Courier New" w:hAnsi="Courier New" w:cs="Courier New" w:hint="default"/>
+      </w:rPr>
+    </w:lvl>
+    <w:lvl w:ilvl="2" w:tplc="040C0005" w:tentative="1">
+      <w:start w:val="1"/>
+      <w:numFmt w:val="bullet"/>
+      <w:lvlText w:val=""/>
+      <w:lvlJc w:val="left"/>
+      <w:pPr>
+        <w:ind w:left="3588" w:hanging="360"/>
+      </w:pPr>
+      <w:rPr>
+        <w:rFonts w:ascii="Wingdings" w:hAnsi="Wingdings" w:hint="default"/>
+      </w:rPr>
+    </w:lvl>
+    <w:lvl w:ilvl="3" w:tplc="040C0001" w:tentative="1">
+      <w:start w:val="1"/>
+      <w:numFmt w:val="bullet"/>
+      <w:lvlText w:val=""/>
+      <w:lvlJc w:val="left"/>
+      <w:pPr>
+        <w:ind w:left="4308" w:hanging="360"/>
+      </w:pPr>
+      <w:rPr>
+        <w:rFonts w:ascii="Symbol" w:hAnsi="Symbol" w:hint="default"/>
+      </w:rPr>
+    </w:lvl>
+    <w:lvl w:ilvl="4" w:tplc="040C0003" w:tentative="1">
+      <w:start w:val="1"/>
+      <w:numFmt w:val="bullet"/>
+      <w:lvlText w:val="o"/>
+      <w:lvlJc w:val="left"/>
+      <w:pPr>
+        <w:ind w:left="5028" w:hanging="360"/>
+      </w:pPr>
+      <w:rPr>
+        <w:rFonts w:ascii="Courier New" w:hAnsi="Courier New" w:cs="Courier New" w:hint="default"/>
+      </w:rPr>
+    </w:lvl>
+    <w:lvl w:ilvl="5" w:tplc="040C0005" w:tentative="1">
+      <w:start w:val="1"/>
+      <w:numFmt w:val="bullet"/>
+      <w:lvlText w:val=""/>
+      <w:lvlJc w:val="left"/>
+      <w:pPr>
+        <w:ind w:left="5748" w:hanging="360"/>
+      </w:pPr>
+      <w:rPr>
+        <w:rFonts w:ascii="Wingdings" w:hAnsi="Wingdings" w:hint="default"/>
+      </w:rPr>
+    </w:lvl>
+    <w:lvl w:ilvl="6" w:tplc="040C0001" w:tentative="1">
+      <w:start w:val="1"/>
+      <w:numFmt w:val="bullet"/>
+      <w:lvlText w:val=""/>
+      <w:lvlJc w:val="left"/>
+      <w:pPr>
+        <w:ind w:left="6468" w:hanging="360"/>
+      </w:pPr>
+      <w:rPr>
+        <w:rFonts w:ascii="Symbol" w:hAnsi="Symbol" w:hint="default"/>
+      </w:rPr>
+    </w:lvl>
+    <w:lvl w:ilvl="7" w:tplc="040C0003" w:tentative="1">
+      <w:start w:val="1"/>
+      <w:numFmt w:val="bullet"/>
+      <w:lvlText w:val="o"/>
+      <w:lvlJc w:val="left"/>
+      <w:pPr>
+        <w:ind w:left="7188" w:hanging="360"/>
+      </w:pPr>
+      <w:rPr>
+        <w:rFonts w:ascii="Courier New" w:hAnsi="Courier New" w:cs="Courier New" w:hint="default"/>
+      </w:rPr>
+    </w:lvl>
+    <w:lvl w:ilvl="8" w:tplc="040C0005" w:tentative="1">
+      <w:start w:val="1"/>
+      <w:numFmt w:val="bullet"/>
+      <w:lvlText w:val=""/>
+      <w:lvlJc w:val="left"/>
+      <w:pPr>
+        <w:ind w:left="7908" w:hanging="360"/>
+      </w:pPr>
+      <w:rPr>
+        <w:rFonts w:ascii="Wingdings" w:hAnsi="Wingdings" w:hint="default"/>
+      </w:rPr>
+    </w:lvl>
+  </w:abstractNum>
+  <w:abstractNum w:abstractNumId="4" w15:restartNumberingAfterBreak="0">
+    <w:nsid w:val="72587525"/>
+    <w:multiLevelType w:val="hybridMultilevel"/>
+    <w:tmpl w:val="1786F86A"/>
+    <w:lvl w:ilvl="0" w:tplc="1C78AD0C">
+      <w:numFmt w:val="bullet"/>
+      <w:lvlText w:val=""/>
+      <w:lvlJc w:val="left"/>
+      <w:pPr>
+        <w:ind w:left="1428" w:hanging="360"/>
+      </w:pPr>
+      <w:rPr>
+        <w:rFonts w:ascii="Symbol" w:eastAsiaTheme="minorHAnsi" w:hAnsi="Symbol" w:cstheme="minorBidi" w:hint="default"/>
+      </w:rPr>
+    </w:lvl>
+    <w:lvl w:ilvl="1" w:tplc="040C0003" w:tentative="1">
+      <w:start w:val="1"/>
+      <w:numFmt w:val="bullet"/>
+      <w:lvlText w:val="o"/>
+      <w:lvlJc w:val="left"/>
+      <w:pPr>
+        <w:ind w:left="2148" w:hanging="360"/>
+      </w:pPr>
+      <w:rPr>
+        <w:rFonts w:ascii="Courier New" w:hAnsi="Courier New" w:cs="Courier New" w:hint="default"/>
+      </w:rPr>
+    </w:lvl>
+    <w:lvl w:ilvl="2" w:tplc="040C0005" w:tentative="1">
+      <w:start w:val="1"/>
+      <w:numFmt w:val="bullet"/>
+      <w:lvlText w:val=""/>
+      <w:lvlJc w:val="left"/>
+      <w:pPr>
+        <w:ind w:left="2868" w:hanging="360"/>
+      </w:pPr>
+      <w:rPr>
+        <w:rFonts w:ascii="Wingdings" w:hAnsi="Wingdings" w:hint="default"/>
+      </w:rPr>
+    </w:lvl>
+    <w:lvl w:ilvl="3" w:tplc="040C0001" w:tentative="1">
+      <w:start w:val="1"/>
+      <w:numFmt w:val="bullet"/>
+      <w:lvlText w:val=""/>
+      <w:lvlJc w:val="left"/>
+      <w:pPr>
+        <w:ind w:left="3588" w:hanging="360"/>
+      </w:pPr>
+      <w:rPr>
+        <w:rFonts w:ascii="Symbol" w:hAnsi="Symbol" w:hint="default"/>
+      </w:rPr>
+    </w:lvl>
+    <w:lvl w:ilvl="4" w:tplc="040C0003" w:tentative="1">
+      <w:start w:val="1"/>
+      <w:numFmt w:val="bullet"/>
+      <w:lvlText w:val="o"/>
+      <w:lvlJc w:val="left"/>
+      <w:pPr>
+        <w:ind w:left="4308" w:hanging="360"/>
+      </w:pPr>
+      <w:rPr>
+        <w:rFonts w:ascii="Courier New" w:hAnsi="Courier New" w:cs="Courier New" w:hint="default"/>
+      </w:rPr>
+    </w:lvl>
+    <w:lvl w:ilvl="5" w:tplc="040C0005" w:tentative="1">
+      <w:start w:val="1"/>
+      <w:numFmt w:val="bullet"/>
+      <w:lvlText w:val=""/>
+      <w:lvlJc w:val="left"/>
+      <w:pPr>
+        <w:ind w:left="5028" w:hanging="360"/>
+      </w:pPr>
+      <w:rPr>
+        <w:rFonts w:ascii="Wingdings" w:hAnsi="Wingdings" w:hint="default"/>
+      </w:rPr>
+    </w:lvl>
+    <w:lvl w:ilvl="6" w:tplc="040C0001" w:tentative="1">
+      <w:start w:val="1"/>
+      <w:numFmt w:val="bullet"/>
+      <w:lvlText w:val=""/>
+      <w:lvlJc w:val="left"/>
+      <w:pPr>
+        <w:ind w:left="5748" w:hanging="360"/>
+      </w:pPr>
+      <w:rPr>
+        <w:rFonts w:ascii="Symbol" w:hAnsi="Symbol" w:hint="default"/>
+      </w:rPr>
+    </w:lvl>
+    <w:lvl w:ilvl="7" w:tplc="040C0003" w:tentative="1">
+      <w:start w:val="1"/>
+      <w:numFmt w:val="bullet"/>
+      <w:lvlText w:val="o"/>
+      <w:lvlJc w:val="left"/>
+      <w:pPr>
+        <w:ind w:left="6468" w:hanging="360"/>
+      </w:pPr>
+      <w:rPr>
+        <w:rFonts w:ascii="Courier New" w:hAnsi="Courier New" w:cs="Courier New" w:hint="default"/>
+      </w:rPr>
+    </w:lvl>
+    <w:lvl w:ilvl="8" w:tplc="040C0005" w:tentative="1">
+      <w:start w:val="1"/>
+      <w:numFmt w:val="bullet"/>
+      <w:lvlText w:val=""/>
+      <w:lvlJc w:val="left"/>
+      <w:pPr>
+        <w:ind w:left="7188" w:hanging="360"/>
+      </w:pPr>
+      <w:rPr>
+        <w:rFonts w:ascii="Wingdings" w:hAnsi="Wingdings" w:hint="default"/>
+      </w:rPr>
+    </w:lvl>
+  </w:abstractNum>
+  <w:num w:numId="1">
+    <w:abstractNumId w:val="2"/>
+  </w:num>
+  <w:num w:numId="2">
+    <w:abstractNumId w:val="0"/>
+  </w:num>
+  <w:num w:numId="3">
+    <w:abstractNumId w:val="4"/>
+  </w:num>
+  <w:num w:numId="4">
+    <w:abstractNumId w:val="3"/>
+  </w:num>
+  <w:num w:numId="5">
+    <w:abstractNumId w:val="1"/>
+  </w:num>
+</w:numbering>
 </file>
 
 <file path=word/styles.xml><?xml version="1.0" encoding="utf-8"?>
@@ -4590,6 +7126,50 @@
       <w:szCs w:val="32"/>
     </w:rPr>
   </w:style>
+  <w:style w:type="paragraph" w:styleId="Titre2">
+    <w:name w:val="heading 2"/>
+    <w:basedOn w:val="Normal"/>
+    <w:next w:val="Normal"/>
+    <w:link w:val="Titre2Car"/>
+    <w:uiPriority w:val="9"/>
+    <w:unhideWhenUsed/>
+    <w:qFormat/>
+    <w:rsid w:val="00C5511F"/>
+    <w:pPr>
+      <w:keepNext/>
+      <w:keepLines/>
+      <w:spacing w:before="40" w:after="0"/>
+      <w:outlineLvl w:val="1"/>
+    </w:pPr>
+    <w:rPr>
+      <w:rFonts w:asciiTheme="majorHAnsi" w:eastAsiaTheme="majorEastAsia" w:hAnsiTheme="majorHAnsi" w:cstheme="majorBidi"/>
+      <w:color w:val="2E74B5" w:themeColor="accent1" w:themeShade="BF"/>
+      <w:sz w:val="26"/>
+      <w:szCs w:val="26"/>
+    </w:rPr>
+  </w:style>
+  <w:style w:type="paragraph" w:styleId="Titre3">
+    <w:name w:val="heading 3"/>
+    <w:basedOn w:val="Normal"/>
+    <w:next w:val="Normal"/>
+    <w:link w:val="Titre3Car"/>
+    <w:uiPriority w:val="9"/>
+    <w:unhideWhenUsed/>
+    <w:qFormat/>
+    <w:rsid w:val="00E079FA"/>
+    <w:pPr>
+      <w:keepNext/>
+      <w:keepLines/>
+      <w:spacing w:before="40" w:after="0"/>
+      <w:outlineLvl w:val="2"/>
+    </w:pPr>
+    <w:rPr>
+      <w:rFonts w:asciiTheme="majorHAnsi" w:eastAsiaTheme="majorEastAsia" w:hAnsiTheme="majorHAnsi" w:cstheme="majorBidi"/>
+      <w:color w:val="1F4D78" w:themeColor="accent1" w:themeShade="7F"/>
+      <w:sz w:val="24"/>
+      <w:szCs w:val="24"/>
+    </w:rPr>
+  </w:style>
   <w:style w:type="character" w:default="1" w:styleId="Policepardfaut">
     <w:name w:val="Default Paragraph Font"/>
     <w:uiPriority w:val="1"/>
@@ -4703,6 +7283,92 @@
     <w:rPr>
       <w:lang w:eastAsia="fr-FR"/>
     </w:rPr>
+  </w:style>
+  <w:style w:type="paragraph" w:styleId="Paragraphedeliste">
+    <w:name w:val="List Paragraph"/>
+    <w:basedOn w:val="Normal"/>
+    <w:uiPriority w:val="34"/>
+    <w:qFormat/>
+    <w:rsid w:val="00B9552F"/>
+    <w:pPr>
+      <w:ind w:left="720"/>
+      <w:contextualSpacing/>
+    </w:pPr>
+  </w:style>
+  <w:style w:type="character" w:customStyle="1" w:styleId="Titre2Car">
+    <w:name w:val="Titre 2 Car"/>
+    <w:basedOn w:val="Policepardfaut"/>
+    <w:link w:val="Titre2"/>
+    <w:uiPriority w:val="9"/>
+    <w:rsid w:val="00C5511F"/>
+    <w:rPr>
+      <w:rFonts w:asciiTheme="majorHAnsi" w:eastAsiaTheme="majorEastAsia" w:hAnsiTheme="majorHAnsi" w:cstheme="majorBidi"/>
+      <w:color w:val="2E74B5" w:themeColor="accent1" w:themeShade="BF"/>
+      <w:sz w:val="26"/>
+      <w:szCs w:val="26"/>
+    </w:rPr>
+  </w:style>
+  <w:style w:type="paragraph" w:styleId="TM1">
+    <w:name w:val="toc 1"/>
+    <w:basedOn w:val="Normal"/>
+    <w:next w:val="Normal"/>
+    <w:autoRedefine/>
+    <w:uiPriority w:val="39"/>
+    <w:unhideWhenUsed/>
+    <w:rsid w:val="00145ACF"/>
+    <w:pPr>
+      <w:spacing w:after="100"/>
+    </w:pPr>
+  </w:style>
+  <w:style w:type="paragraph" w:styleId="TM2">
+    <w:name w:val="toc 2"/>
+    <w:basedOn w:val="Normal"/>
+    <w:next w:val="Normal"/>
+    <w:autoRedefine/>
+    <w:uiPriority w:val="39"/>
+    <w:unhideWhenUsed/>
+    <w:rsid w:val="00145ACF"/>
+    <w:pPr>
+      <w:spacing w:after="100"/>
+      <w:ind w:left="220"/>
+    </w:pPr>
+  </w:style>
+  <w:style w:type="character" w:styleId="Lienhypertexte">
+    <w:name w:val="Hyperlink"/>
+    <w:basedOn w:val="Policepardfaut"/>
+    <w:uiPriority w:val="99"/>
+    <w:unhideWhenUsed/>
+    <w:rsid w:val="00145ACF"/>
+    <w:rPr>
+      <w:color w:val="0563C1" w:themeColor="hyperlink"/>
+      <w:u w:val="single"/>
+    </w:rPr>
+  </w:style>
+  <w:style w:type="character" w:customStyle="1" w:styleId="Titre3Car">
+    <w:name w:val="Titre 3 Car"/>
+    <w:basedOn w:val="Policepardfaut"/>
+    <w:link w:val="Titre3"/>
+    <w:uiPriority w:val="9"/>
+    <w:rsid w:val="00E079FA"/>
+    <w:rPr>
+      <w:rFonts w:asciiTheme="majorHAnsi" w:eastAsiaTheme="majorEastAsia" w:hAnsiTheme="majorHAnsi" w:cstheme="majorBidi"/>
+      <w:color w:val="1F4D78" w:themeColor="accent1" w:themeShade="7F"/>
+      <w:sz w:val="24"/>
+      <w:szCs w:val="24"/>
+    </w:rPr>
+  </w:style>
+  <w:style w:type="paragraph" w:styleId="TM3">
+    <w:name w:val="toc 3"/>
+    <w:basedOn w:val="Normal"/>
+    <w:next w:val="Normal"/>
+    <w:autoRedefine/>
+    <w:uiPriority w:val="39"/>
+    <w:unhideWhenUsed/>
+    <w:rsid w:val="004226F8"/>
+    <w:pPr>
+      <w:spacing w:after="100"/>
+      <w:ind w:left="440"/>
+    </w:pPr>
   </w:style>
 </w:styles>
 </file>
@@ -4992,7 +7658,7 @@
 </file>
 
 <file path=customXml/itemProps2.xml><?xml version="1.0" encoding="utf-8"?>
-<ds:datastoreItem xmlns:ds="http://schemas.openxmlformats.org/officeDocument/2006/customXml" ds:itemID="{F00E83CE-C0DA-4FDA-A345-ACF7FECF82F0}">
+<ds:datastoreItem xmlns:ds="http://schemas.openxmlformats.org/officeDocument/2006/customXml" ds:itemID="{3F91FA29-D193-4638-B752-7A93680F4E3D}">
   <ds:schemaRefs>
     <ds:schemaRef ds:uri="http://schemas.openxmlformats.org/officeDocument/2006/bibliography"/>
   </ds:schemaRefs>

</xml_diff>